<commit_message>
two modified files and one new file
</commit_message>
<xml_diff>
--- a/Parkeren.docx
+++ b/Parkeren.docx
@@ -5,30 +5,12 @@
     <w:p>
       <w:pPr>
         <w:pStyle w:val="Normal"/>
-        <w:rPr>
-          <w:sz w:val="32"/>
-          <w:szCs w:val="32"/>
-        </w:rPr>
+        <w:rPr/>
       </w:pPr>
       <w:r>
         <w:rPr>
           <w:b/>
           <w:bCs/>
-        </w:rPr>
-      </w:r>
-    </w:p>
-    <w:p>
-      <w:pPr>
-        <w:pStyle w:val="Normal"/>
-        <w:rPr>
-          <w:sz w:val="32"/>
-          <w:szCs w:val="32"/>
-        </w:rPr>
-      </w:pPr>
-      <w:r>
-        <w:rPr>
-          <w:b/>
-          <w:bCs/>
           <w:sz w:val="32"/>
           <w:szCs w:val="32"/>
         </w:rPr>
@@ -76,8 +58,10 @@
       <w:r>
         <w:rPr>
           <w:rStyle w:val="InternetLink"/>
-          <w:sz w:val="32"/>
-          <w:szCs w:val="32"/>
+          <w:color w:val="000000"/>
+          <w:sz w:val="32"/>
+          <w:szCs w:val="32"/>
+          <w:u w:val="none"/>
         </w:rPr>
         <w:t>https://www.prettigparkeren.nl/kaart/#!Rotterdam/</w:t>
       </w:r>
@@ -94,8 +78,10 @@
         <w:r>
           <w:rPr>
             <w:rStyle w:val="InternetLink"/>
+            <w:color w:val="000000"/>
             <w:sz w:val="32"/>
             <w:szCs w:val="32"/>
+            <w:u w:val="none"/>
           </w:rPr>
           <w:t>https://www.rotterdam.nl/wonen-leven/parkeren/</w:t>
         </w:r>
@@ -111,21 +97,7 @@
           <w:sz w:val="32"/>
           <w:szCs w:val="32"/>
         </w:rPr>
-        <w:t>Parkeervergunning</w:t>
-      </w:r>
-      <w:r>
-        <w:rPr>
-          <w:sz w:val="32"/>
-          <w:szCs w:val="32"/>
-        </w:rPr>
-        <w:t>:</w:t>
-      </w:r>
-      <w:r>
-        <w:rPr>
-          <w:sz w:val="32"/>
-          <w:szCs w:val="32"/>
-        </w:rPr>
-        <w:t xml:space="preserve"> </w:t>
+        <w:t xml:space="preserve">Parkeervergunning: </w:t>
       </w:r>
     </w:p>
     <w:p>
@@ -320,21 +292,7 @@
           <w:sz w:val="32"/>
           <w:szCs w:val="32"/>
         </w:rPr>
-        <w:t>-</w:t>
-      </w:r>
-      <w:r>
-        <w:rPr>
-          <w:sz w:val="32"/>
-          <w:szCs w:val="32"/>
-        </w:rPr>
-        <w:t xml:space="preserve">    D</w:t>
-      </w:r>
-      <w:r>
-        <w:rPr>
-          <w:sz w:val="32"/>
-          <w:szCs w:val="32"/>
-        </w:rPr>
-        <w:t>oor de burger zelf via internet (https://www.rotterdam.nl/loket/aanmelden-parkeren-bezoek/)</w:t>
+        <w:t>-    Door de burger zelf via internet (https://www.rotterdam.nl/loket/aanmelden-parkeren-bezoek/)</w:t>
       </w:r>
     </w:p>
     <w:p>
@@ -420,7 +378,7 @@
           <w:sz w:val="32"/>
           <w:szCs w:val="32"/>
         </w:rPr>
-        <w:t>https://www.rotterdam.nl/parkerenonline.</w:t>
+        <w:t>https://www.rotterdam.nl/parkerenonline</w:t>
       </w:r>
     </w:p>
     <w:sectPr>
@@ -523,6 +481,7 @@
   </w:abstractNum>
   <w:abstractNum w:abstractNumId="2">
     <w:lvl w:ilvl="0">
+      <w:start w:val="1"/>
       <w:numFmt w:val="bullet"/>
       <w:lvlText w:val="-"/>
       <w:lvlJc w:val="left"/>
@@ -558,6 +517,7 @@
       </w:pPr>
       <w:rPr>
         <w:rFonts w:ascii="Wingdings" w:hAnsi="Wingdings" w:cs="Wingdings" w:hint="default"/>
+        <w:rFonts w:cs="Wingdings"/>
       </w:rPr>
     </w:lvl>
     <w:lvl w:ilvl="3">
@@ -570,6 +530,7 @@
       </w:pPr>
       <w:rPr>
         <w:rFonts w:ascii="Symbol" w:hAnsi="Symbol" w:cs="Symbol" w:hint="default"/>
+        <w:rFonts w:cs="Symbol"/>
       </w:rPr>
     </w:lvl>
     <w:lvl w:ilvl="4">
@@ -595,6 +556,7 @@
       </w:pPr>
       <w:rPr>
         <w:rFonts w:ascii="Wingdings" w:hAnsi="Wingdings" w:cs="Wingdings" w:hint="default"/>
+        <w:rFonts w:cs="Wingdings"/>
       </w:rPr>
     </w:lvl>
     <w:lvl w:ilvl="6">
@@ -607,6 +569,7 @@
       </w:pPr>
       <w:rPr>
         <w:rFonts w:ascii="Symbol" w:hAnsi="Symbol" w:cs="Symbol" w:hint="default"/>
+        <w:rFonts w:cs="Symbol"/>
       </w:rPr>
     </w:lvl>
     <w:lvl w:ilvl="7">
@@ -632,6 +595,7 @@
       </w:pPr>
       <w:rPr>
         <w:rFonts w:ascii="Wingdings" w:hAnsi="Wingdings" w:cs="Wingdings" w:hint="default"/>
+        <w:rFonts w:cs="Wingdings"/>
       </w:rPr>
     </w:lvl>
   </w:abstractNum>
@@ -921,7 +885,6 @@
     <w:rPrDefault>
       <w:rPr>
         <w:rFonts w:ascii="Calibri" w:hAnsi="Calibri" w:eastAsia="Calibri" w:cs="" w:asciiTheme="minorHAnsi" w:cstheme="minorBidi" w:eastAsiaTheme="minorHAnsi" w:hAnsiTheme="minorHAnsi"/>
-        <w:sz w:val="22"/>
         <w:szCs w:val="22"/>
         <w:lang w:val="nl-NL" w:eastAsia="en-US" w:bidi="ar-SA"/>
       </w:rPr>
@@ -1315,7 +1278,7 @@
     </w:pPr>
     <w:rPr>
       <w:rFonts w:ascii="Calibri" w:hAnsi="Calibri" w:eastAsia="Calibri" w:cs="" w:asciiTheme="minorHAnsi" w:cstheme="minorBidi" w:eastAsiaTheme="minorHAnsi" w:hAnsiTheme="minorHAnsi"/>
-      <w:color w:val="auto"/>
+      <w:color w:val="00000A"/>
       <w:sz w:val="22"/>
       <w:szCs w:val="22"/>
       <w:lang w:val="nl-NL" w:eastAsia="en-US" w:bidi="ar-SA"/>
@@ -1384,6 +1347,142 @@
   </w:style>
   <w:style w:type="character" w:styleId="NumberingSymbols">
     <w:name w:val="Numbering Symbols"/>
+    <w:qFormat/>
+    <w:rPr>
+      <w:sz w:val="32"/>
+      <w:szCs w:val="32"/>
+    </w:rPr>
+  </w:style>
+  <w:style w:type="character" w:styleId="ListLabel5">
+    <w:name w:val="ListLabel 5"/>
+    <w:qFormat/>
+    <w:rPr>
+      <w:rFonts w:cs=""/>
+      <w:sz w:val="32"/>
+    </w:rPr>
+  </w:style>
+  <w:style w:type="character" w:styleId="ListLabel6">
+    <w:name w:val="ListLabel 6"/>
+    <w:qFormat/>
+    <w:rPr>
+      <w:rFonts w:cs="Courier New"/>
+    </w:rPr>
+  </w:style>
+  <w:style w:type="character" w:styleId="ListLabel7">
+    <w:name w:val="ListLabel 7"/>
+    <w:qFormat/>
+    <w:rPr>
+      <w:rFonts w:cs="Wingdings"/>
+    </w:rPr>
+  </w:style>
+  <w:style w:type="character" w:styleId="ListLabel8">
+    <w:name w:val="ListLabel 8"/>
+    <w:qFormat/>
+    <w:rPr>
+      <w:rFonts w:cs="Symbol"/>
+    </w:rPr>
+  </w:style>
+  <w:style w:type="character" w:styleId="ListLabel9">
+    <w:name w:val="ListLabel 9"/>
+    <w:qFormat/>
+    <w:rPr>
+      <w:rFonts w:cs="Courier New"/>
+    </w:rPr>
+  </w:style>
+  <w:style w:type="character" w:styleId="ListLabel10">
+    <w:name w:val="ListLabel 10"/>
+    <w:qFormat/>
+    <w:rPr>
+      <w:rFonts w:cs="Wingdings"/>
+    </w:rPr>
+  </w:style>
+  <w:style w:type="character" w:styleId="ListLabel11">
+    <w:name w:val="ListLabel 11"/>
+    <w:qFormat/>
+    <w:rPr>
+      <w:rFonts w:cs="Symbol"/>
+    </w:rPr>
+  </w:style>
+  <w:style w:type="character" w:styleId="ListLabel12">
+    <w:name w:val="ListLabel 12"/>
+    <w:qFormat/>
+    <w:rPr>
+      <w:rFonts w:cs="Courier New"/>
+    </w:rPr>
+  </w:style>
+  <w:style w:type="character" w:styleId="ListLabel13">
+    <w:name w:val="ListLabel 13"/>
+    <w:qFormat/>
+    <w:rPr>
+      <w:rFonts w:cs="Wingdings"/>
+    </w:rPr>
+  </w:style>
+  <w:style w:type="character" w:styleId="ListLabel14">
+    <w:name w:val="ListLabel 14"/>
+    <w:qFormat/>
+    <w:rPr>
+      <w:sz w:val="32"/>
+      <w:szCs w:val="32"/>
+    </w:rPr>
+  </w:style>
+  <w:style w:type="character" w:styleId="ListLabel15">
+    <w:name w:val="ListLabel 15"/>
+    <w:qFormat/>
+    <w:rPr>
+      <w:sz w:val="32"/>
+      <w:szCs w:val="32"/>
+    </w:rPr>
+  </w:style>
+  <w:style w:type="character" w:styleId="ListLabel16">
+    <w:name w:val="ListLabel 16"/>
+    <w:qFormat/>
+    <w:rPr>
+      <w:sz w:val="32"/>
+      <w:szCs w:val="32"/>
+    </w:rPr>
+  </w:style>
+  <w:style w:type="character" w:styleId="ListLabel17">
+    <w:name w:val="ListLabel 17"/>
+    <w:qFormat/>
+    <w:rPr>
+      <w:sz w:val="32"/>
+      <w:szCs w:val="32"/>
+    </w:rPr>
+  </w:style>
+  <w:style w:type="character" w:styleId="ListLabel18">
+    <w:name w:val="ListLabel 18"/>
+    <w:qFormat/>
+    <w:rPr>
+      <w:sz w:val="32"/>
+      <w:szCs w:val="32"/>
+    </w:rPr>
+  </w:style>
+  <w:style w:type="character" w:styleId="ListLabel19">
+    <w:name w:val="ListLabel 19"/>
+    <w:qFormat/>
+    <w:rPr>
+      <w:sz w:val="32"/>
+      <w:szCs w:val="32"/>
+    </w:rPr>
+  </w:style>
+  <w:style w:type="character" w:styleId="ListLabel20">
+    <w:name w:val="ListLabel 20"/>
+    <w:qFormat/>
+    <w:rPr>
+      <w:sz w:val="32"/>
+      <w:szCs w:val="32"/>
+    </w:rPr>
+  </w:style>
+  <w:style w:type="character" w:styleId="ListLabel21">
+    <w:name w:val="ListLabel 21"/>
+    <w:qFormat/>
+    <w:rPr>
+      <w:sz w:val="32"/>
+      <w:szCs w:val="32"/>
+    </w:rPr>
+  </w:style>
+  <w:style w:type="character" w:styleId="ListLabel22">
+    <w:name w:val="ListLabel 22"/>
     <w:qFormat/>
     <w:rPr>
       <w:sz w:val="32"/>

</xml_diff>

<commit_message>
new layout and some additions
</commit_message>
<xml_diff>
--- a/Parkeren.docx
+++ b/Parkeren.docx
@@ -5,82 +5,107 @@
     <w:p>
       <w:pPr>
         <w:pStyle w:val="Normal"/>
-        <w:rPr/>
-      </w:pPr>
-      <w:r>
-        <w:rPr>
+        <w:rPr>
+          <w:rFonts w:ascii="Liberation Serif" w:hAnsi="Liberation Serif"/>
+          <w:sz w:val="24"/>
+          <w:szCs w:val="24"/>
+        </w:rPr>
+      </w:pPr>
+      <w:r>
+        <w:rPr>
+          <w:rFonts w:ascii="Liberation Serif" w:hAnsi="Liberation Serif"/>
           <w:b/>
           <w:bCs/>
+          <w:sz w:val="24"/>
+          <w:szCs w:val="24"/>
+        </w:rPr>
+        <w:t>Parkeren (Parksaver)</w:t>
+      </w:r>
+    </w:p>
+    <w:p>
+      <w:pPr>
+        <w:pStyle w:val="Normal"/>
+        <w:rPr>
           <w:sz w:val="32"/>
           <w:szCs w:val="32"/>
         </w:rPr>
-        <w:t>Parkeren (Parksaver)</w:t>
+      </w:pPr>
+      <w:r>
+        <w:rPr>
+          <w:rFonts w:ascii="FreeSans" w:hAnsi="FreeSans"/>
+          <w:i/>
+          <w:sz w:val="24"/>
+          <w:szCs w:val="24"/>
+        </w:rPr>
+        <w:t>tarieven parkeren op straat</w:t>
+      </w:r>
+      <w:r>
+        <w:rPr>
+          <w:rFonts w:ascii="FreeSans" w:hAnsi="FreeSans"/>
+          <w:sz w:val="24"/>
+          <w:szCs w:val="24"/>
+        </w:rPr>
+        <w:t xml:space="preserve"> </w:t>
+      </w:r>
+      <w:r>
+        <w:rPr>
+          <w:rFonts w:ascii="Liberation Serif" w:hAnsi="Liberation Serif"/>
+          <w:sz w:val="24"/>
+          <w:szCs w:val="24"/>
+        </w:rPr>
+        <w:t>-&gt; zie interactieve kaart onder Parkeren</w:t>
       </w:r>
     </w:p>
     <w:p>
       <w:pPr>
         <w:pStyle w:val="Normal"/>
-        <w:rPr>
-          <w:sz w:val="32"/>
-          <w:szCs w:val="32"/>
-        </w:rPr>
-      </w:pPr>
-      <w:r>
-        <w:rPr>
-          <w:i/>
-          <w:sz w:val="32"/>
-          <w:szCs w:val="32"/>
-        </w:rPr>
-        <w:t>tarieven parkeren op straat</w:t>
-      </w:r>
-      <w:r>
-        <w:rPr>
-          <w:sz w:val="32"/>
-          <w:szCs w:val="32"/>
-        </w:rPr>
-        <w:t xml:space="preserve"> -&gt; zie interactieve kaart onder Parkeren</w:t>
+        <w:numPr>
+          <w:ilvl w:val="0"/>
+          <w:numId w:val="2"/>
+        </w:numPr>
+        <w:rPr/>
+      </w:pPr>
+      <w:r>
+        <w:fldChar w:fldCharType="begin"/>
+      </w:r>
+      <w:r>
+        <w:instrText> HYPERLINK "https://www.prettigparkeren.nl/kaart/" \l "!Rotterdam/"</w:instrText>
+      </w:r>
+      <w:r>
+        <w:fldChar w:fldCharType="separate"/>
+      </w:r>
+      <w:r>
+        <w:rPr>
+          <w:rStyle w:val="InternetLink"/>
+          <w:rFonts w:ascii="Liberation Serif" w:hAnsi="Liberation Serif"/>
+          <w:color w:val="000000"/>
+          <w:sz w:val="24"/>
+          <w:szCs w:val="24"/>
+          <w:u w:val="none"/>
+        </w:rPr>
+        <w:t>https://www.prettigparkeren.nl/kaart/#!Rotterdam/</w:t>
+      </w:r>
+      <w:r>
+        <w:fldChar w:fldCharType="end"/>
       </w:r>
     </w:p>
     <w:p>
       <w:pPr>
         <w:pStyle w:val="Normal"/>
-        <w:rPr/>
-      </w:pPr>
-      <w:r>
-        <w:fldChar w:fldCharType="begin"/>
-      </w:r>
-      <w:r>
-        <w:instrText> HYPERLINK "https://www.prettigparkeren.nl/kaart/" \l "!Rotterdam/"</w:instrText>
-      </w:r>
-      <w:r>
-        <w:fldChar w:fldCharType="separate"/>
-      </w:r>
-      <w:r>
-        <w:rPr>
-          <w:rStyle w:val="InternetLink"/>
-          <w:color w:val="000000"/>
-          <w:sz w:val="32"/>
-          <w:szCs w:val="32"/>
-          <w:u w:val="none"/>
-        </w:rPr>
-        <w:t>https://www.prettigparkeren.nl/kaart/#!Rotterdam/</w:t>
-      </w:r>
-      <w:r>
-        <w:fldChar w:fldCharType="end"/>
-      </w:r>
-    </w:p>
-    <w:p>
-      <w:pPr>
-        <w:pStyle w:val="Normal"/>
+        <w:numPr>
+          <w:ilvl w:val="0"/>
+          <w:numId w:val="2"/>
+        </w:numPr>
         <w:rPr/>
       </w:pPr>
       <w:hyperlink r:id="rId2">
         <w:r>
           <w:rPr>
             <w:rStyle w:val="InternetLink"/>
+            <w:rFonts w:ascii="Liberation Serif" w:hAnsi="Liberation Serif"/>
             <w:color w:val="000000"/>
-            <w:sz w:val="32"/>
-            <w:szCs w:val="32"/>
+            <w:sz w:val="24"/>
+            <w:szCs w:val="24"/>
             <w:u w:val="none"/>
           </w:rPr>
           <w:t>https://www.rotterdam.nl/wonen-leven/parkeren/</w:t>
@@ -90,39 +115,237 @@
     <w:p>
       <w:pPr>
         <w:pStyle w:val="Normal"/>
+        <w:rPr>
+          <w:rFonts w:ascii="Liberation Serif" w:hAnsi="Liberation Serif"/>
+          <w:sz w:val="24"/>
+          <w:szCs w:val="24"/>
+        </w:rPr>
+      </w:pPr>
+      <w:r>
+        <w:rPr>
+          <w:rFonts w:ascii="Liberation Serif" w:hAnsi="Liberation Serif"/>
+          <w:sz w:val="24"/>
+          <w:szCs w:val="24"/>
+        </w:rPr>
+        <w:t>Parkeervergunning:</w:t>
+      </w:r>
+    </w:p>
+    <w:p>
+      <w:pPr>
+        <w:pStyle w:val="Normal"/>
+        <w:numPr>
+          <w:ilvl w:val="0"/>
+          <w:numId w:val="5"/>
+        </w:numPr>
+        <w:rPr>
+          <w:rFonts w:ascii="Liberation Serif" w:hAnsi="Liberation Serif"/>
+          <w:sz w:val="24"/>
+          <w:szCs w:val="24"/>
+        </w:rPr>
+      </w:pPr>
+      <w:r>
+        <w:rPr>
+          <w:rFonts w:ascii="Liberation Serif" w:hAnsi="Liberation Serif"/>
+          <w:sz w:val="24"/>
+          <w:szCs w:val="24"/>
+        </w:rPr>
+        <w:t>Bewoner</w:t>
+      </w:r>
+    </w:p>
+    <w:p>
+      <w:pPr>
+        <w:pStyle w:val="Normal"/>
+        <w:numPr>
+          <w:ilvl w:val="0"/>
+          <w:numId w:val="5"/>
+        </w:numPr>
+        <w:rPr>
+          <w:rFonts w:ascii="Liberation Serif" w:hAnsi="Liberation Serif"/>
+          <w:sz w:val="24"/>
+          <w:szCs w:val="24"/>
+        </w:rPr>
+      </w:pPr>
+      <w:r>
+        <w:rPr>
+          <w:rFonts w:ascii="Liberation Serif" w:hAnsi="Liberation Serif"/>
+          <w:sz w:val="24"/>
+          <w:szCs w:val="24"/>
+        </w:rPr>
+        <w:t>Bedrijven (zie ook abonnement parkeergarages en terreinen)</w:t>
+      </w:r>
+    </w:p>
+    <w:p>
+      <w:pPr>
+        <w:pStyle w:val="Normal"/>
+        <w:numPr>
+          <w:ilvl w:val="0"/>
+          <w:numId w:val="5"/>
+        </w:numPr>
+        <w:rPr>
+          <w:rFonts w:ascii="Liberation Serif" w:hAnsi="Liberation Serif"/>
+          <w:sz w:val="24"/>
+          <w:szCs w:val="24"/>
+        </w:rPr>
+      </w:pPr>
+      <w:r>
+        <w:rPr>
+          <w:rFonts w:ascii="Liberation Serif" w:hAnsi="Liberation Serif"/>
+          <w:sz w:val="24"/>
+          <w:szCs w:val="24"/>
+        </w:rPr>
+        <w:t>Bezoek</w:t>
+      </w:r>
+    </w:p>
+    <w:p>
+      <w:pPr>
+        <w:pStyle w:val="Normal"/>
+        <w:numPr>
+          <w:ilvl w:val="0"/>
+          <w:numId w:val="5"/>
+        </w:numPr>
         <w:rPr/>
       </w:pPr>
       <w:r>
+        <w:rPr>
+          <w:rFonts w:ascii="Liberation Serif" w:hAnsi="Liberation Serif"/>
+          <w:sz w:val="24"/>
+          <w:szCs w:val="24"/>
+        </w:rPr>
+        <w:t xml:space="preserve">Mantelzorg (aanmelden parkeren mantelzorger)                   </w:t>
+      </w:r>
+    </w:p>
+    <w:p>
+      <w:pPr>
+        <w:pStyle w:val="Normal"/>
+        <w:rPr>
+          <w:rFonts w:ascii="Liberation Serif" w:hAnsi="Liberation Serif"/>
+          <w:sz w:val="24"/>
+          <w:szCs w:val="24"/>
+        </w:rPr>
+      </w:pPr>
+      <w:r>
+        <w:rPr>
+          <w:rFonts w:ascii="Liberation Serif" w:hAnsi="Liberation Serif"/>
+          <w:sz w:val="24"/>
+          <w:szCs w:val="24"/>
+        </w:rPr>
+        <w:t xml:space="preserve"> </w:t>
+      </w:r>
+      <w:r>
+        <w:rPr>
+          <w:rFonts w:ascii="Liberation Serif" w:hAnsi="Liberation Serif"/>
+          <w:sz w:val="24"/>
+          <w:szCs w:val="24"/>
+        </w:rPr>
+        <w:t>Het aanmelden van bezoek middels:</w:t>
+      </w:r>
+    </w:p>
+    <w:p>
+      <w:pPr>
+        <w:pStyle w:val="ListParagraph"/>
+        <w:numPr>
+          <w:ilvl w:val="0"/>
+          <w:numId w:val="1"/>
+        </w:numPr>
         <w:rPr>
           <w:sz w:val="32"/>
           <w:szCs w:val="32"/>
         </w:rPr>
-        <w:t xml:space="preserve">Parkeervergunning: </w:t>
+      </w:pPr>
+      <w:r>
+        <w:rPr>
+          <w:rFonts w:ascii="Liberation Serif" w:hAnsi="Liberation Serif"/>
+          <w:sz w:val="24"/>
+          <w:szCs w:val="24"/>
+        </w:rPr>
+        <w:t>App</w:t>
       </w:r>
     </w:p>
     <w:p>
       <w:pPr>
-        <w:pStyle w:val="TextBody"/>
+        <w:pStyle w:val="ListParagraph"/>
+        <w:numPr>
+          <w:ilvl w:val="0"/>
+          <w:numId w:val="1"/>
+        </w:numPr>
+        <w:rPr>
+          <w:sz w:val="32"/>
+          <w:szCs w:val="32"/>
+        </w:rPr>
+      </w:pPr>
+      <w:r>
+        <w:rPr>
+          <w:rFonts w:ascii="Liberation Serif" w:hAnsi="Liberation Serif"/>
+          <w:sz w:val="24"/>
+          <w:szCs w:val="24"/>
+        </w:rPr>
+        <w:t>Internet (https://www.rotterdam.nl/loket/aanmelden-parkeren-bezoek/)</w:t>
+      </w:r>
+    </w:p>
+    <w:p>
+      <w:pPr>
+        <w:pStyle w:val="ListParagraph"/>
+        <w:numPr>
+          <w:ilvl w:val="0"/>
+          <w:numId w:val="1"/>
+        </w:numPr>
+        <w:rPr>
+          <w:sz w:val="32"/>
+          <w:szCs w:val="32"/>
+        </w:rPr>
+      </w:pPr>
+      <w:r>
+        <w:rPr>
+          <w:rFonts w:ascii="Liberation Serif" w:hAnsi="Liberation Serif"/>
+          <w:sz w:val="24"/>
+          <w:szCs w:val="24"/>
+        </w:rPr>
+        <w:t>14010</w:t>
+      </w:r>
+    </w:p>
+    <w:p>
+      <w:pPr>
+        <w:pStyle w:val="Normal"/>
+        <w:rPr>
+          <w:rFonts w:ascii="Liberation Serif" w:hAnsi="Liberation Serif"/>
+          <w:sz w:val="24"/>
+          <w:szCs w:val="24"/>
+        </w:rPr>
+      </w:pPr>
+      <w:r>
+        <w:rPr>
+          <w:rFonts w:ascii="Liberation Serif" w:hAnsi="Liberation Serif"/>
+          <w:sz w:val="24"/>
+          <w:szCs w:val="24"/>
+        </w:rPr>
+        <w:t>Resetten pincode:</w:t>
+      </w:r>
+    </w:p>
+    <w:p>
+      <w:pPr>
+        <w:pStyle w:val="Normal"/>
         <w:numPr>
           <w:ilvl w:val="0"/>
           <w:numId w:val="3"/>
         </w:numPr>
         <w:rPr>
-          <w:sz w:val="32"/>
-          <w:szCs w:val="32"/>
-        </w:rPr>
-      </w:pPr>
-      <w:r>
-        <w:rPr>
-          <w:sz w:val="32"/>
-          <w:szCs w:val="32"/>
-        </w:rPr>
-        <w:t>Bewoner</w:t>
+          <w:rFonts w:ascii="Liberation Serif" w:hAnsi="Liberation Serif"/>
+          <w:sz w:val="24"/>
+          <w:szCs w:val="24"/>
+        </w:rPr>
+      </w:pPr>
+      <w:r>
+        <w:rPr>
+          <w:rFonts w:ascii="Liberation Serif" w:hAnsi="Liberation Serif"/>
+          <w:sz w:val="24"/>
+          <w:szCs w:val="24"/>
+        </w:rPr>
+        <w:t>Door de burger zelf via internet (https://www.rotterdam.nl/loket/aanmelden-parkeren-bezoek/)</w:t>
       </w:r>
     </w:p>
     <w:p>
       <w:pPr>
-        <w:pStyle w:val="TextBody"/>
+        <w:pStyle w:val="ListParagraph"/>
         <w:numPr>
           <w:ilvl w:val="0"/>
           <w:numId w:val="3"/>
@@ -131,240 +354,249 @@
       </w:pPr>
       <w:r>
         <w:rPr>
-          <w:sz w:val="32"/>
-          <w:szCs w:val="32"/>
-        </w:rPr>
-        <w:t>Bedrijven</w:t>
+          <w:rFonts w:ascii="Liberation Serif" w:hAnsi="Liberation Serif"/>
+          <w:sz w:val="24"/>
+          <w:szCs w:val="24"/>
+        </w:rPr>
+        <w:t>Door 14010-medewerker: via parksaver: reset pincode</w:t>
       </w:r>
     </w:p>
     <w:p>
       <w:pPr>
-        <w:pStyle w:val="TextBody"/>
+        <w:pStyle w:val="Normal"/>
+        <w:rPr>
+          <w:rFonts w:ascii="Liberation Serif" w:hAnsi="Liberation Serif"/>
+          <w:sz w:val="24"/>
+          <w:szCs w:val="24"/>
+        </w:rPr>
+      </w:pPr>
+      <w:r>
+        <w:rPr>
+          <w:rFonts w:ascii="Liberation Serif" w:hAnsi="Liberation Serif"/>
+          <w:sz w:val="24"/>
+          <w:szCs w:val="24"/>
+        </w:rPr>
+        <w:t>Europese gehandicaptenparkeerkaart -&gt; Stadsbrede parkeervergunning gehandicapten</w:t>
+      </w:r>
+    </w:p>
+    <w:p>
+      <w:pPr>
+        <w:pStyle w:val="Normal"/>
+        <w:rPr>
+          <w:rFonts w:ascii="Liberation Serif" w:hAnsi="Liberation Serif"/>
+          <w:sz w:val="24"/>
+          <w:szCs w:val="24"/>
+        </w:rPr>
+      </w:pPr>
+      <w:r>
+        <w:rPr>
+          <w:rFonts w:ascii="Liberation Serif" w:hAnsi="Liberation Serif"/>
+          <w:sz w:val="24"/>
+          <w:szCs w:val="24"/>
+        </w:rPr>
+        <w:t>Burgers kunnen zelf de informatie vinden over parkeren:</w:t>
+      </w:r>
+    </w:p>
+    <w:p>
+      <w:pPr>
+        <w:pStyle w:val="Normal"/>
         <w:numPr>
           <w:ilvl w:val="0"/>
-          <w:numId w:val="3"/>
+          <w:numId w:val="4"/>
         </w:numPr>
-        <w:rPr/>
-      </w:pPr>
-      <w:r>
-        <w:rPr>
-          <w:sz w:val="32"/>
-          <w:szCs w:val="32"/>
-        </w:rPr>
-        <w:t>Bezoek</w:t>
+        <w:rPr>
+          <w:rFonts w:ascii="Liberation Serif" w:hAnsi="Liberation Serif"/>
+          <w:sz w:val="24"/>
+          <w:szCs w:val="24"/>
+        </w:rPr>
+      </w:pPr>
+      <w:r>
+        <w:rPr>
+          <w:rFonts w:ascii="Liberation Serif" w:hAnsi="Liberation Serif"/>
+          <w:sz w:val="24"/>
+          <w:szCs w:val="24"/>
+        </w:rPr>
+        <w:t>https://www.rotterdam.nl/wonen-leven/parkeren/</w:t>
       </w:r>
     </w:p>
     <w:p>
       <w:pPr>
-        <w:pStyle w:val="TextBody"/>
+        <w:pStyle w:val="Normal"/>
         <w:numPr>
           <w:ilvl w:val="0"/>
-          <w:numId w:val="3"/>
+          <w:numId w:val="4"/>
         </w:numPr>
-        <w:rPr/>
-      </w:pPr>
-      <w:r>
-        <w:rPr>
-          <w:sz w:val="32"/>
-          <w:szCs w:val="32"/>
-        </w:rPr>
-        <w:t>Mantelzorg</w:t>
-      </w:r>
-      <w:r>
-        <w:rPr>
-          <w:sz w:val="28"/>
-          <w:szCs w:val="28"/>
-        </w:rPr>
-        <w:t xml:space="preserve">                         </w:t>
-      </w:r>
-      <w:r>
-        <w:rPr/>
-        <w:t xml:space="preserve">          </w:t>
+        <w:spacing w:before="0" w:after="160"/>
+        <w:rPr>
+          <w:rFonts w:ascii="Liberation Serif" w:hAnsi="Liberation Serif"/>
+          <w:sz w:val="24"/>
+          <w:szCs w:val="24"/>
+        </w:rPr>
+      </w:pPr>
+      <w:r>
+        <w:rPr>
+          <w:rFonts w:ascii="Liberation Serif" w:hAnsi="Liberation Serif"/>
+          <w:sz w:val="24"/>
+          <w:szCs w:val="24"/>
+        </w:rPr>
+        <w:t>https://www.rotterdam.nl/parkerenonline</w:t>
       </w:r>
     </w:p>
     <w:p>
       <w:pPr>
         <w:pStyle w:val="Normal"/>
-        <w:rPr/>
-      </w:pPr>
-      <w:r>
-        <w:rPr>
-          <w:sz w:val="32"/>
-          <w:szCs w:val="32"/>
-        </w:rPr>
-        <w:t xml:space="preserve"> </w:t>
-      </w:r>
-      <w:r>
-        <w:rPr>
-          <w:sz w:val="32"/>
-          <w:szCs w:val="32"/>
-        </w:rPr>
-        <w:t>Het aanmelden van bezoek middels:</w:t>
+        <w:spacing w:before="0" w:after="160"/>
+        <w:rPr>
+          <w:rFonts w:ascii="Liberation Serif" w:hAnsi="Liberation Serif"/>
+          <w:sz w:val="24"/>
+          <w:szCs w:val="24"/>
+        </w:rPr>
+      </w:pPr>
+      <w:r>
+        <w:rPr>
+          <w:rFonts w:ascii="FreeSans" w:hAnsi="FreeSans"/>
+          <w:i/>
+          <w:iCs/>
+          <w:sz w:val="24"/>
+          <w:szCs w:val="24"/>
+        </w:rPr>
+        <w:t>storing parkeren</w:t>
       </w:r>
     </w:p>
     <w:p>
       <w:pPr>
-        <w:pStyle w:val="ListParagraph"/>
-        <w:numPr>
-          <w:ilvl w:val="0"/>
-          <w:numId w:val="1"/>
-        </w:numPr>
-        <w:rPr>
-          <w:sz w:val="32"/>
-          <w:szCs w:val="32"/>
-        </w:rPr>
-      </w:pPr>
-      <w:r>
-        <w:rPr>
-          <w:sz w:val="32"/>
-          <w:szCs w:val="32"/>
-        </w:rPr>
-        <w:t>App</w:t>
+        <w:pStyle w:val="Normal"/>
+        <w:spacing w:before="0" w:after="160"/>
+        <w:rPr>
+          <w:rFonts w:ascii="Liberation Serif" w:hAnsi="Liberation Serif"/>
+          <w:sz w:val="24"/>
+          <w:szCs w:val="24"/>
+        </w:rPr>
+      </w:pPr>
+      <w:r>
+        <w:rPr>
+          <w:rFonts w:ascii="FreeSans" w:hAnsi="FreeSans"/>
+          <w:i/>
+          <w:iCs/>
+          <w:sz w:val="24"/>
+          <w:szCs w:val="24"/>
+        </w:rPr>
+        <w:t>ontheffing parkeerverbod</w:t>
       </w:r>
     </w:p>
     <w:p>
       <w:pPr>
-        <w:pStyle w:val="ListParagraph"/>
-        <w:numPr>
-          <w:ilvl w:val="0"/>
-          <w:numId w:val="1"/>
-        </w:numPr>
-        <w:rPr>
-          <w:sz w:val="32"/>
-          <w:szCs w:val="32"/>
-        </w:rPr>
-      </w:pPr>
-      <w:r>
-        <w:rPr>
-          <w:sz w:val="32"/>
-          <w:szCs w:val="32"/>
-        </w:rPr>
-        <w:t>Internet (https://www.rotterdam.nl/loket/aanmelden-parkeren-bezoek/)</w:t>
+        <w:pStyle w:val="Normal"/>
+        <w:spacing w:before="0" w:after="160"/>
+        <w:rPr>
+          <w:rFonts w:ascii="Liberation Serif" w:hAnsi="Liberation Serif"/>
+          <w:sz w:val="24"/>
+          <w:szCs w:val="24"/>
+        </w:rPr>
+      </w:pPr>
+      <w:r>
+        <w:rPr>
+          <w:rFonts w:ascii="FreeSans" w:hAnsi="FreeSans"/>
+          <w:i/>
+          <w:iCs/>
+          <w:sz w:val="24"/>
+          <w:szCs w:val="24"/>
+        </w:rPr>
+        <w:t>parkeercontrole (voor foto)</w:t>
       </w:r>
     </w:p>
     <w:p>
       <w:pPr>
-        <w:pStyle w:val="ListParagraph"/>
-        <w:numPr>
-          <w:ilvl w:val="0"/>
-          <w:numId w:val="1"/>
-        </w:numPr>
-        <w:rPr>
-          <w:sz w:val="32"/>
-          <w:szCs w:val="32"/>
-        </w:rPr>
-      </w:pPr>
-      <w:r>
-        <w:rPr>
-          <w:sz w:val="32"/>
-          <w:szCs w:val="32"/>
-        </w:rPr>
-        <w:t>14010</w:t>
+        <w:pStyle w:val="Normal"/>
+        <w:spacing w:before="0" w:after="160"/>
+        <w:rPr>
+          <w:rFonts w:ascii="FreeSans" w:hAnsi="FreeSans"/>
+          <w:i/>
+          <w:i/>
+          <w:iCs/>
+        </w:rPr>
+      </w:pPr>
+      <w:r>
+        <w:rPr>
+          <w:rFonts w:ascii="FreeSans" w:hAnsi="FreeSans"/>
+          <w:i/>
+          <w:iCs/>
+          <w:sz w:val="24"/>
+          <w:szCs w:val="24"/>
+        </w:rPr>
+        <w:t>teruggave parkeergeld</w:t>
       </w:r>
     </w:p>
     <w:p>
       <w:pPr>
         <w:pStyle w:val="Normal"/>
-        <w:rPr/>
-      </w:pPr>
-      <w:r>
-        <w:rPr>
-          <w:sz w:val="32"/>
-          <w:szCs w:val="32"/>
-        </w:rPr>
-        <w:t>Resetten pincode:</w:t>
+        <w:spacing w:before="0" w:after="160"/>
+        <w:rPr>
+          <w:rFonts w:ascii="FreeSans" w:hAnsi="FreeSans"/>
+          <w:b w:val="false"/>
+          <w:b w:val="false"/>
+          <w:bCs w:val="false"/>
+          <w:i/>
+          <w:i/>
+          <w:iCs/>
+        </w:rPr>
+      </w:pPr>
+      <w:r>
+        <w:rPr>
+          <w:rFonts w:ascii="FreeSans" w:hAnsi="FreeSans"/>
+          <w:b w:val="false"/>
+          <w:bCs w:val="false"/>
+          <w:i/>
+          <w:iCs/>
+          <w:sz w:val="24"/>
+          <w:szCs w:val="24"/>
+        </w:rPr>
+        <w:t>betaald parkeren</w:t>
       </w:r>
     </w:p>
     <w:p>
       <w:pPr>
         <w:pStyle w:val="Normal"/>
-        <w:rPr/>
-      </w:pPr>
-      <w:r>
-        <w:rPr>
-          <w:sz w:val="32"/>
-          <w:szCs w:val="32"/>
-        </w:rPr>
-        <w:t xml:space="preserve">     </w:t>
-      </w:r>
-      <w:r>
-        <w:rPr>
-          <w:sz w:val="32"/>
-          <w:szCs w:val="32"/>
-        </w:rPr>
-        <w:t>-    Door de burger zelf via internet (https://www.rotterdam.nl/loket/aanmelden-parkeren-bezoek/)</w:t>
+        <w:spacing w:before="0" w:after="160"/>
+        <w:rPr>
+          <w:rFonts w:ascii="FreeSans" w:hAnsi="FreeSans"/>
+          <w:b w:val="false"/>
+          <w:b w:val="false"/>
+          <w:bCs w:val="false"/>
+          <w:i/>
+          <w:i/>
+          <w:iCs/>
+        </w:rPr>
+      </w:pPr>
+      <w:r>
+        <w:rPr>
+          <w:rFonts w:ascii="FreeSans" w:hAnsi="FreeSans"/>
+          <w:b w:val="false"/>
+          <w:bCs w:val="false"/>
+          <w:i/>
+          <w:iCs/>
+          <w:sz w:val="24"/>
+          <w:szCs w:val="24"/>
+        </w:rPr>
+        <w:t>parkeren sectoren</w:t>
       </w:r>
     </w:p>
     <w:p>
       <w:pPr>
-        <w:pStyle w:val="ListParagraph"/>
-        <w:numPr>
-          <w:ilvl w:val="0"/>
-          <w:numId w:val="2"/>
-        </w:numPr>
-        <w:rPr>
-          <w:sz w:val="32"/>
-          <w:szCs w:val="32"/>
-        </w:rPr>
-      </w:pPr>
-      <w:r>
-        <w:rPr>
-          <w:sz w:val="32"/>
-          <w:szCs w:val="32"/>
-        </w:rPr>
-        <w:t>Door 14010-medewerker: via parksaver: reset pincode</w:t>
-      </w:r>
-    </w:p>
-    <w:p>
-      <w:pPr>
         <w:pStyle w:val="Normal"/>
-        <w:rPr/>
-      </w:pPr>
-      <w:r>
-        <w:rPr>
-          <w:sz w:val="32"/>
-          <w:szCs w:val="32"/>
-        </w:rPr>
-        <w:t>Europese gehandicaptenparkeerkaart -&gt; Stadsbrede parkeervergunning gehandicapten</w:t>
-      </w:r>
-    </w:p>
-    <w:p>
-      <w:pPr>
-        <w:pStyle w:val="Normal"/>
-        <w:rPr/>
-      </w:pPr>
-      <w:r>
-        <w:rPr>
-          <w:sz w:val="32"/>
-          <w:szCs w:val="32"/>
-        </w:rPr>
-        <w:t>Burgers kunnen zelf de informatie vinden over parkeren:</w:t>
-      </w:r>
-    </w:p>
-    <w:p>
-      <w:pPr>
-        <w:pStyle w:val="Normal"/>
-        <w:rPr/>
-      </w:pPr>
-      <w:r>
-        <w:rPr>
-          <w:sz w:val="32"/>
-          <w:szCs w:val="32"/>
-        </w:rPr>
-        <w:t>https://www.rotterdam.nl/wonen-leven/parkeren/</w:t>
-      </w:r>
-    </w:p>
-    <w:p>
-      <w:pPr>
-        <w:pStyle w:val="Normal"/>
-        <w:rPr/>
-      </w:pPr>
-      <w:r>
-        <w:rPr>
-          <w:sz w:val="32"/>
-          <w:szCs w:val="32"/>
-        </w:rPr>
-        <w:t>Burgers en bedrijven kunnen zelf ook hun gegevens bekijken in Parksaver:</w:t>
+        <w:spacing w:before="0" w:after="160"/>
+        <w:rPr>
+          <w:rFonts w:ascii="Liberation Serif" w:hAnsi="Liberation Serif"/>
+          <w:sz w:val="24"/>
+          <w:szCs w:val="24"/>
+        </w:rPr>
+      </w:pPr>
+      <w:r>
+        <w:rPr>
+          <w:rFonts w:ascii="Liberation Serif" w:hAnsi="Liberation Serif"/>
+          <w:sz w:val="24"/>
+          <w:szCs w:val="24"/>
+        </w:rPr>
       </w:r>
     </w:p>
     <w:p>
@@ -374,11 +606,7 @@
         <w:rPr/>
       </w:pPr>
       <w:r>
-        <w:rPr>
-          <w:sz w:val="32"/>
-          <w:szCs w:val="32"/>
-        </w:rPr>
-        <w:t>https://www.rotterdam.nl/parkerenonline</w:t>
+        <w:rPr/>
       </w:r>
     </w:p>
     <w:sectPr>
@@ -483,127 +711,153 @@
     <w:lvl w:ilvl="0">
       <w:start w:val="1"/>
       <w:numFmt w:val="bullet"/>
-      <w:lvlText w:val="-"/>
-      <w:lvlJc w:val="left"/>
-      <w:pPr>
+      <w:lvlText w:val=""/>
+      <w:lvlJc w:val="left"/>
+      <w:pPr>
+        <w:tabs>
+          <w:tab w:val="num" w:pos="720"/>
+        </w:tabs>
         <w:ind w:left="720" w:hanging="360"/>
       </w:pPr>
       <w:rPr>
-        <w:rFonts w:ascii="Calibri" w:hAnsi="Calibri" w:cs="Calibri" w:hint="default"/>
-        <w:sz w:val="32"/>
-        <w:rFonts w:cs=""/>
+        <w:rFonts w:ascii="Symbol" w:hAnsi="Symbol" w:cs="Symbol" w:hint="default"/>
+        <w:rFonts w:cs="OpenSymbol"/>
       </w:rPr>
     </w:lvl>
     <w:lvl w:ilvl="1">
       <w:start w:val="1"/>
       <w:numFmt w:val="bullet"/>
-      <w:lvlText w:val="o"/>
-      <w:lvlJc w:val="left"/>
-      <w:pPr>
+      <w:lvlText w:val="◦"/>
+      <w:lvlJc w:val="left"/>
+      <w:pPr>
+        <w:tabs>
+          <w:tab w:val="num" w:pos="1080"/>
+        </w:tabs>
+        <w:ind w:left="1080" w:hanging="360"/>
+      </w:pPr>
+      <w:rPr>
+        <w:rFonts w:ascii="OpenSymbol" w:hAnsi="OpenSymbol" w:cs="OpenSymbol" w:hint="default"/>
+        <w:rFonts w:cs="OpenSymbol"/>
+      </w:rPr>
+    </w:lvl>
+    <w:lvl w:ilvl="2">
+      <w:start w:val="1"/>
+      <w:numFmt w:val="bullet"/>
+      <w:lvlText w:val="▪"/>
+      <w:lvlJc w:val="left"/>
+      <w:pPr>
+        <w:tabs>
+          <w:tab w:val="num" w:pos="1440"/>
+        </w:tabs>
         <w:ind w:left="1440" w:hanging="360"/>
       </w:pPr>
       <w:rPr>
-        <w:rFonts w:ascii="Courier New" w:hAnsi="Courier New" w:cs="Courier New" w:hint="default"/>
-        <w:rFonts w:cs="Courier New"/>
-      </w:rPr>
-    </w:lvl>
-    <w:lvl w:ilvl="2">
-      <w:start w:val="1"/>
-      <w:numFmt w:val="bullet"/>
-      <w:lvlText w:val=""/>
-      <w:lvlJc w:val="left"/>
-      <w:pPr>
+        <w:rFonts w:ascii="OpenSymbol" w:hAnsi="OpenSymbol" w:cs="OpenSymbol" w:hint="default"/>
+        <w:rFonts w:cs="OpenSymbol"/>
+      </w:rPr>
+    </w:lvl>
+    <w:lvl w:ilvl="3">
+      <w:start w:val="1"/>
+      <w:numFmt w:val="bullet"/>
+      <w:lvlText w:val=""/>
+      <w:lvlJc w:val="left"/>
+      <w:pPr>
+        <w:tabs>
+          <w:tab w:val="num" w:pos="1800"/>
+        </w:tabs>
+        <w:ind w:left="1800" w:hanging="360"/>
+      </w:pPr>
+      <w:rPr>
+        <w:rFonts w:ascii="Symbol" w:hAnsi="Symbol" w:cs="Symbol" w:hint="default"/>
+        <w:rFonts w:cs="OpenSymbol"/>
+      </w:rPr>
+    </w:lvl>
+    <w:lvl w:ilvl="4">
+      <w:start w:val="1"/>
+      <w:numFmt w:val="bullet"/>
+      <w:lvlText w:val="◦"/>
+      <w:lvlJc w:val="left"/>
+      <w:pPr>
+        <w:tabs>
+          <w:tab w:val="num" w:pos="2160"/>
+        </w:tabs>
         <w:ind w:left="2160" w:hanging="360"/>
       </w:pPr>
       <w:rPr>
-        <w:rFonts w:ascii="Wingdings" w:hAnsi="Wingdings" w:cs="Wingdings" w:hint="default"/>
-        <w:rFonts w:cs="Wingdings"/>
-      </w:rPr>
-    </w:lvl>
-    <w:lvl w:ilvl="3">
+        <w:rFonts w:ascii="OpenSymbol" w:hAnsi="OpenSymbol" w:cs="OpenSymbol" w:hint="default"/>
+        <w:rFonts w:cs="OpenSymbol"/>
+      </w:rPr>
+    </w:lvl>
+    <w:lvl w:ilvl="5">
+      <w:start w:val="1"/>
+      <w:numFmt w:val="bullet"/>
+      <w:lvlText w:val="▪"/>
+      <w:lvlJc w:val="left"/>
+      <w:pPr>
+        <w:tabs>
+          <w:tab w:val="num" w:pos="2520"/>
+        </w:tabs>
+        <w:ind w:left="2520" w:hanging="360"/>
+      </w:pPr>
+      <w:rPr>
+        <w:rFonts w:ascii="OpenSymbol" w:hAnsi="OpenSymbol" w:cs="OpenSymbol" w:hint="default"/>
+        <w:rFonts w:cs="OpenSymbol"/>
+      </w:rPr>
+    </w:lvl>
+    <w:lvl w:ilvl="6">
       <w:start w:val="1"/>
       <w:numFmt w:val="bullet"/>
       <w:lvlText w:val=""/>
       <w:lvlJc w:val="left"/>
       <w:pPr>
+        <w:tabs>
+          <w:tab w:val="num" w:pos="2880"/>
+        </w:tabs>
         <w:ind w:left="2880" w:hanging="360"/>
       </w:pPr>
       <w:rPr>
         <w:rFonts w:ascii="Symbol" w:hAnsi="Symbol" w:cs="Symbol" w:hint="default"/>
-        <w:rFonts w:cs="Symbol"/>
-      </w:rPr>
-    </w:lvl>
-    <w:lvl w:ilvl="4">
-      <w:start w:val="1"/>
-      <w:numFmt w:val="bullet"/>
-      <w:lvlText w:val="o"/>
-      <w:lvlJc w:val="left"/>
-      <w:pPr>
+        <w:rFonts w:cs="OpenSymbol"/>
+      </w:rPr>
+    </w:lvl>
+    <w:lvl w:ilvl="7">
+      <w:start w:val="1"/>
+      <w:numFmt w:val="bullet"/>
+      <w:lvlText w:val="◦"/>
+      <w:lvlJc w:val="left"/>
+      <w:pPr>
+        <w:tabs>
+          <w:tab w:val="num" w:pos="3240"/>
+        </w:tabs>
+        <w:ind w:left="3240" w:hanging="360"/>
+      </w:pPr>
+      <w:rPr>
+        <w:rFonts w:ascii="OpenSymbol" w:hAnsi="OpenSymbol" w:cs="OpenSymbol" w:hint="default"/>
+        <w:rFonts w:cs="OpenSymbol"/>
+      </w:rPr>
+    </w:lvl>
+    <w:lvl w:ilvl="8">
+      <w:start w:val="1"/>
+      <w:numFmt w:val="bullet"/>
+      <w:lvlText w:val="▪"/>
+      <w:lvlJc w:val="left"/>
+      <w:pPr>
+        <w:tabs>
+          <w:tab w:val="num" w:pos="3600"/>
+        </w:tabs>
         <w:ind w:left="3600" w:hanging="360"/>
       </w:pPr>
       <w:rPr>
-        <w:rFonts w:ascii="Courier New" w:hAnsi="Courier New" w:cs="Courier New" w:hint="default"/>
-        <w:rFonts w:cs="Courier New"/>
-      </w:rPr>
-    </w:lvl>
-    <w:lvl w:ilvl="5">
-      <w:start w:val="1"/>
-      <w:numFmt w:val="bullet"/>
-      <w:lvlText w:val=""/>
-      <w:lvlJc w:val="left"/>
-      <w:pPr>
-        <w:ind w:left="4320" w:hanging="360"/>
-      </w:pPr>
-      <w:rPr>
-        <w:rFonts w:ascii="Wingdings" w:hAnsi="Wingdings" w:cs="Wingdings" w:hint="default"/>
-        <w:rFonts w:cs="Wingdings"/>
-      </w:rPr>
-    </w:lvl>
-    <w:lvl w:ilvl="6">
-      <w:start w:val="1"/>
-      <w:numFmt w:val="bullet"/>
-      <w:lvlText w:val=""/>
-      <w:lvlJc w:val="left"/>
-      <w:pPr>
-        <w:ind w:left="5040" w:hanging="360"/>
-      </w:pPr>
-      <w:rPr>
-        <w:rFonts w:ascii="Symbol" w:hAnsi="Symbol" w:cs="Symbol" w:hint="default"/>
-        <w:rFonts w:cs="Symbol"/>
-      </w:rPr>
-    </w:lvl>
-    <w:lvl w:ilvl="7">
-      <w:start w:val="1"/>
-      <w:numFmt w:val="bullet"/>
-      <w:lvlText w:val="o"/>
-      <w:lvlJc w:val="left"/>
-      <w:pPr>
-        <w:ind w:left="5760" w:hanging="360"/>
-      </w:pPr>
-      <w:rPr>
-        <w:rFonts w:ascii="Courier New" w:hAnsi="Courier New" w:cs="Courier New" w:hint="default"/>
-        <w:rFonts w:cs="Courier New"/>
-      </w:rPr>
-    </w:lvl>
-    <w:lvl w:ilvl="8">
-      <w:start w:val="1"/>
-      <w:numFmt w:val="bullet"/>
-      <w:lvlText w:val=""/>
-      <w:lvlJc w:val="left"/>
-      <w:pPr>
-        <w:ind w:left="6480" w:hanging="360"/>
-      </w:pPr>
-      <w:rPr>
-        <w:rFonts w:ascii="Wingdings" w:hAnsi="Wingdings" w:cs="Wingdings" w:hint="default"/>
-        <w:rFonts w:cs="Wingdings"/>
+        <w:rFonts w:ascii="OpenSymbol" w:hAnsi="OpenSymbol" w:cs="OpenSymbol" w:hint="default"/>
+        <w:rFonts w:cs="OpenSymbol"/>
       </w:rPr>
     </w:lvl>
   </w:abstractNum>
   <w:abstractNum w:abstractNumId="3">
     <w:lvl w:ilvl="0">
       <w:start w:val="1"/>
-      <w:numFmt w:val="decimal"/>
-      <w:lvlText w:val="%1."/>
+      <w:numFmt w:val="bullet"/>
+      <w:lvlText w:val=""/>
       <w:lvlJc w:val="left"/>
       <w:pPr>
         <w:tabs>
@@ -612,14 +866,15 @@
         <w:ind w:left="720" w:hanging="360"/>
       </w:pPr>
       <w:rPr>
-        <w:sz w:val="32"/>
-        <w:szCs w:val="32"/>
+        <w:rFonts w:ascii="Symbol" w:hAnsi="Symbol" w:cs="Symbol" w:hint="default"/>
+        <w:sz w:val="24"/>
+        <w:rFonts w:cs="OpenSymbol"/>
       </w:rPr>
     </w:lvl>
     <w:lvl w:ilvl="1">
       <w:start w:val="1"/>
-      <w:numFmt w:val="decimal"/>
-      <w:lvlText w:val="%2."/>
+      <w:numFmt w:val="bullet"/>
+      <w:lvlText w:val="◦"/>
       <w:lvlJc w:val="left"/>
       <w:pPr>
         <w:tabs>
@@ -628,14 +883,14 @@
         <w:ind w:left="1080" w:hanging="360"/>
       </w:pPr>
       <w:rPr>
-        <w:sz w:val="32"/>
-        <w:szCs w:val="32"/>
+        <w:rFonts w:ascii="OpenSymbol" w:hAnsi="OpenSymbol" w:cs="OpenSymbol" w:hint="default"/>
+        <w:rFonts w:cs="OpenSymbol"/>
       </w:rPr>
     </w:lvl>
     <w:lvl w:ilvl="2">
       <w:start w:val="1"/>
-      <w:numFmt w:val="decimal"/>
-      <w:lvlText w:val="%3."/>
+      <w:numFmt w:val="bullet"/>
+      <w:lvlText w:val="▪"/>
       <w:lvlJc w:val="left"/>
       <w:pPr>
         <w:tabs>
@@ -644,14 +899,14 @@
         <w:ind w:left="1440" w:hanging="360"/>
       </w:pPr>
       <w:rPr>
-        <w:sz w:val="32"/>
-        <w:szCs w:val="32"/>
+        <w:rFonts w:ascii="OpenSymbol" w:hAnsi="OpenSymbol" w:cs="OpenSymbol" w:hint="default"/>
+        <w:rFonts w:cs="OpenSymbol"/>
       </w:rPr>
     </w:lvl>
     <w:lvl w:ilvl="3">
       <w:start w:val="1"/>
-      <w:numFmt w:val="decimal"/>
-      <w:lvlText w:val="%4."/>
+      <w:numFmt w:val="bullet"/>
+      <w:lvlText w:val=""/>
       <w:lvlJc w:val="left"/>
       <w:pPr>
         <w:tabs>
@@ -660,14 +915,14 @@
         <w:ind w:left="1800" w:hanging="360"/>
       </w:pPr>
       <w:rPr>
-        <w:sz w:val="32"/>
-        <w:szCs w:val="32"/>
+        <w:rFonts w:ascii="Symbol" w:hAnsi="Symbol" w:cs="Symbol" w:hint="default"/>
+        <w:rFonts w:cs="OpenSymbol"/>
       </w:rPr>
     </w:lvl>
     <w:lvl w:ilvl="4">
       <w:start w:val="1"/>
-      <w:numFmt w:val="decimal"/>
-      <w:lvlText w:val="%5."/>
+      <w:numFmt w:val="bullet"/>
+      <w:lvlText w:val="◦"/>
       <w:lvlJc w:val="left"/>
       <w:pPr>
         <w:tabs>
@@ -676,14 +931,14 @@
         <w:ind w:left="2160" w:hanging="360"/>
       </w:pPr>
       <w:rPr>
-        <w:sz w:val="32"/>
-        <w:szCs w:val="32"/>
+        <w:rFonts w:ascii="OpenSymbol" w:hAnsi="OpenSymbol" w:cs="OpenSymbol" w:hint="default"/>
+        <w:rFonts w:cs="OpenSymbol"/>
       </w:rPr>
     </w:lvl>
     <w:lvl w:ilvl="5">
       <w:start w:val="1"/>
-      <w:numFmt w:val="decimal"/>
-      <w:lvlText w:val="%6."/>
+      <w:numFmt w:val="bullet"/>
+      <w:lvlText w:val="▪"/>
       <w:lvlJc w:val="left"/>
       <w:pPr>
         <w:tabs>
@@ -692,14 +947,14 @@
         <w:ind w:left="2520" w:hanging="360"/>
       </w:pPr>
       <w:rPr>
-        <w:sz w:val="32"/>
-        <w:szCs w:val="32"/>
+        <w:rFonts w:ascii="OpenSymbol" w:hAnsi="OpenSymbol" w:cs="OpenSymbol" w:hint="default"/>
+        <w:rFonts w:cs="OpenSymbol"/>
       </w:rPr>
     </w:lvl>
     <w:lvl w:ilvl="6">
       <w:start w:val="1"/>
-      <w:numFmt w:val="decimal"/>
-      <w:lvlText w:val="%7."/>
+      <w:numFmt w:val="bullet"/>
+      <w:lvlText w:val=""/>
       <w:lvlJc w:val="left"/>
       <w:pPr>
         <w:tabs>
@@ -708,14 +963,14 @@
         <w:ind w:left="2880" w:hanging="360"/>
       </w:pPr>
       <w:rPr>
-        <w:sz w:val="32"/>
-        <w:szCs w:val="32"/>
+        <w:rFonts w:ascii="Symbol" w:hAnsi="Symbol" w:cs="Symbol" w:hint="default"/>
+        <w:rFonts w:cs="OpenSymbol"/>
       </w:rPr>
     </w:lvl>
     <w:lvl w:ilvl="7">
       <w:start w:val="1"/>
-      <w:numFmt w:val="decimal"/>
-      <w:lvlText w:val="%8."/>
+      <w:numFmt w:val="bullet"/>
+      <w:lvlText w:val="◦"/>
       <w:lvlJc w:val="left"/>
       <w:pPr>
         <w:tabs>
@@ -724,14 +979,14 @@
         <w:ind w:left="3240" w:hanging="360"/>
       </w:pPr>
       <w:rPr>
-        <w:sz w:val="32"/>
-        <w:szCs w:val="32"/>
+        <w:rFonts w:ascii="OpenSymbol" w:hAnsi="OpenSymbol" w:cs="OpenSymbol" w:hint="default"/>
+        <w:rFonts w:cs="OpenSymbol"/>
       </w:rPr>
     </w:lvl>
     <w:lvl w:ilvl="8">
       <w:start w:val="1"/>
-      <w:numFmt w:val="decimal"/>
-      <w:lvlText w:val="%9."/>
+      <w:numFmt w:val="bullet"/>
+      <w:lvlText w:val="▪"/>
       <w:lvlJc w:val="left"/>
       <w:pPr>
         <w:tabs>
@@ -740,12 +995,306 @@
         <w:ind w:left="3600" w:hanging="360"/>
       </w:pPr>
       <w:rPr>
-        <w:sz w:val="32"/>
-        <w:szCs w:val="32"/>
+        <w:rFonts w:ascii="OpenSymbol" w:hAnsi="OpenSymbol" w:cs="OpenSymbol" w:hint="default"/>
+        <w:rFonts w:cs="OpenSymbol"/>
       </w:rPr>
     </w:lvl>
   </w:abstractNum>
   <w:abstractNum w:abstractNumId="4">
+    <w:lvl w:ilvl="0">
+      <w:start w:val="1"/>
+      <w:numFmt w:val="bullet"/>
+      <w:lvlText w:val=""/>
+      <w:lvlJc w:val="left"/>
+      <w:pPr>
+        <w:tabs>
+          <w:tab w:val="num" w:pos="720"/>
+        </w:tabs>
+        <w:ind w:left="720" w:hanging="360"/>
+      </w:pPr>
+      <w:rPr>
+        <w:rFonts w:ascii="Symbol" w:hAnsi="Symbol" w:cs="Symbol" w:hint="default"/>
+        <w:sz w:val="24"/>
+        <w:rFonts w:cs="OpenSymbol"/>
+      </w:rPr>
+    </w:lvl>
+    <w:lvl w:ilvl="1">
+      <w:start w:val="1"/>
+      <w:numFmt w:val="bullet"/>
+      <w:lvlText w:val="◦"/>
+      <w:lvlJc w:val="left"/>
+      <w:pPr>
+        <w:tabs>
+          <w:tab w:val="num" w:pos="1080"/>
+        </w:tabs>
+        <w:ind w:left="1080" w:hanging="360"/>
+      </w:pPr>
+      <w:rPr>
+        <w:rFonts w:ascii="OpenSymbol" w:hAnsi="OpenSymbol" w:cs="OpenSymbol" w:hint="default"/>
+        <w:rFonts w:cs="OpenSymbol"/>
+      </w:rPr>
+    </w:lvl>
+    <w:lvl w:ilvl="2">
+      <w:start w:val="1"/>
+      <w:numFmt w:val="bullet"/>
+      <w:lvlText w:val="▪"/>
+      <w:lvlJc w:val="left"/>
+      <w:pPr>
+        <w:tabs>
+          <w:tab w:val="num" w:pos="1440"/>
+        </w:tabs>
+        <w:ind w:left="1440" w:hanging="360"/>
+      </w:pPr>
+      <w:rPr>
+        <w:rFonts w:ascii="OpenSymbol" w:hAnsi="OpenSymbol" w:cs="OpenSymbol" w:hint="default"/>
+        <w:rFonts w:cs="OpenSymbol"/>
+      </w:rPr>
+    </w:lvl>
+    <w:lvl w:ilvl="3">
+      <w:start w:val="1"/>
+      <w:numFmt w:val="bullet"/>
+      <w:lvlText w:val=""/>
+      <w:lvlJc w:val="left"/>
+      <w:pPr>
+        <w:tabs>
+          <w:tab w:val="num" w:pos="1800"/>
+        </w:tabs>
+        <w:ind w:left="1800" w:hanging="360"/>
+      </w:pPr>
+      <w:rPr>
+        <w:rFonts w:ascii="Symbol" w:hAnsi="Symbol" w:cs="Symbol" w:hint="default"/>
+        <w:rFonts w:cs="OpenSymbol"/>
+      </w:rPr>
+    </w:lvl>
+    <w:lvl w:ilvl="4">
+      <w:start w:val="1"/>
+      <w:numFmt w:val="bullet"/>
+      <w:lvlText w:val="◦"/>
+      <w:lvlJc w:val="left"/>
+      <w:pPr>
+        <w:tabs>
+          <w:tab w:val="num" w:pos="2160"/>
+        </w:tabs>
+        <w:ind w:left="2160" w:hanging="360"/>
+      </w:pPr>
+      <w:rPr>
+        <w:rFonts w:ascii="OpenSymbol" w:hAnsi="OpenSymbol" w:cs="OpenSymbol" w:hint="default"/>
+        <w:rFonts w:cs="OpenSymbol"/>
+      </w:rPr>
+    </w:lvl>
+    <w:lvl w:ilvl="5">
+      <w:start w:val="1"/>
+      <w:numFmt w:val="bullet"/>
+      <w:lvlText w:val="▪"/>
+      <w:lvlJc w:val="left"/>
+      <w:pPr>
+        <w:tabs>
+          <w:tab w:val="num" w:pos="2520"/>
+        </w:tabs>
+        <w:ind w:left="2520" w:hanging="360"/>
+      </w:pPr>
+      <w:rPr>
+        <w:rFonts w:ascii="OpenSymbol" w:hAnsi="OpenSymbol" w:cs="OpenSymbol" w:hint="default"/>
+        <w:rFonts w:cs="OpenSymbol"/>
+      </w:rPr>
+    </w:lvl>
+    <w:lvl w:ilvl="6">
+      <w:start w:val="1"/>
+      <w:numFmt w:val="bullet"/>
+      <w:lvlText w:val=""/>
+      <w:lvlJc w:val="left"/>
+      <w:pPr>
+        <w:tabs>
+          <w:tab w:val="num" w:pos="2880"/>
+        </w:tabs>
+        <w:ind w:left="2880" w:hanging="360"/>
+      </w:pPr>
+      <w:rPr>
+        <w:rFonts w:ascii="Symbol" w:hAnsi="Symbol" w:cs="Symbol" w:hint="default"/>
+        <w:rFonts w:cs="OpenSymbol"/>
+      </w:rPr>
+    </w:lvl>
+    <w:lvl w:ilvl="7">
+      <w:start w:val="1"/>
+      <w:numFmt w:val="bullet"/>
+      <w:lvlText w:val="◦"/>
+      <w:lvlJc w:val="left"/>
+      <w:pPr>
+        <w:tabs>
+          <w:tab w:val="num" w:pos="3240"/>
+        </w:tabs>
+        <w:ind w:left="3240" w:hanging="360"/>
+      </w:pPr>
+      <w:rPr>
+        <w:rFonts w:ascii="OpenSymbol" w:hAnsi="OpenSymbol" w:cs="OpenSymbol" w:hint="default"/>
+        <w:rFonts w:cs="OpenSymbol"/>
+      </w:rPr>
+    </w:lvl>
+    <w:lvl w:ilvl="8">
+      <w:start w:val="1"/>
+      <w:numFmt w:val="bullet"/>
+      <w:lvlText w:val="▪"/>
+      <w:lvlJc w:val="left"/>
+      <w:pPr>
+        <w:tabs>
+          <w:tab w:val="num" w:pos="3600"/>
+        </w:tabs>
+        <w:ind w:left="3600" w:hanging="360"/>
+      </w:pPr>
+      <w:rPr>
+        <w:rFonts w:ascii="OpenSymbol" w:hAnsi="OpenSymbol" w:cs="OpenSymbol" w:hint="default"/>
+        <w:rFonts w:cs="OpenSymbol"/>
+      </w:rPr>
+    </w:lvl>
+  </w:abstractNum>
+  <w:abstractNum w:abstractNumId="5">
+    <w:lvl w:ilvl="0">
+      <w:start w:val="1"/>
+      <w:numFmt w:val="bullet"/>
+      <w:lvlText w:val=""/>
+      <w:lvlJc w:val="left"/>
+      <w:pPr>
+        <w:tabs>
+          <w:tab w:val="num" w:pos="720"/>
+        </w:tabs>
+        <w:ind w:left="720" w:hanging="360"/>
+      </w:pPr>
+      <w:rPr>
+        <w:rFonts w:ascii="Symbol" w:hAnsi="Symbol" w:cs="Symbol" w:hint="default"/>
+        <w:sz w:val="24"/>
+        <w:rFonts w:cs="OpenSymbol"/>
+      </w:rPr>
+    </w:lvl>
+    <w:lvl w:ilvl="1">
+      <w:start w:val="1"/>
+      <w:numFmt w:val="bullet"/>
+      <w:lvlText w:val="◦"/>
+      <w:lvlJc w:val="left"/>
+      <w:pPr>
+        <w:tabs>
+          <w:tab w:val="num" w:pos="1080"/>
+        </w:tabs>
+        <w:ind w:left="1080" w:hanging="360"/>
+      </w:pPr>
+      <w:rPr>
+        <w:rFonts w:ascii="OpenSymbol" w:hAnsi="OpenSymbol" w:cs="OpenSymbol" w:hint="default"/>
+        <w:rFonts w:cs="OpenSymbol"/>
+      </w:rPr>
+    </w:lvl>
+    <w:lvl w:ilvl="2">
+      <w:start w:val="1"/>
+      <w:numFmt w:val="bullet"/>
+      <w:lvlText w:val="▪"/>
+      <w:lvlJc w:val="left"/>
+      <w:pPr>
+        <w:tabs>
+          <w:tab w:val="num" w:pos="1440"/>
+        </w:tabs>
+        <w:ind w:left="1440" w:hanging="360"/>
+      </w:pPr>
+      <w:rPr>
+        <w:rFonts w:ascii="OpenSymbol" w:hAnsi="OpenSymbol" w:cs="OpenSymbol" w:hint="default"/>
+        <w:rFonts w:cs="OpenSymbol"/>
+      </w:rPr>
+    </w:lvl>
+    <w:lvl w:ilvl="3">
+      <w:start w:val="1"/>
+      <w:numFmt w:val="bullet"/>
+      <w:lvlText w:val=""/>
+      <w:lvlJc w:val="left"/>
+      <w:pPr>
+        <w:tabs>
+          <w:tab w:val="num" w:pos="1800"/>
+        </w:tabs>
+        <w:ind w:left="1800" w:hanging="360"/>
+      </w:pPr>
+      <w:rPr>
+        <w:rFonts w:ascii="Symbol" w:hAnsi="Symbol" w:cs="Symbol" w:hint="default"/>
+        <w:rFonts w:cs="OpenSymbol"/>
+      </w:rPr>
+    </w:lvl>
+    <w:lvl w:ilvl="4">
+      <w:start w:val="1"/>
+      <w:numFmt w:val="bullet"/>
+      <w:lvlText w:val="◦"/>
+      <w:lvlJc w:val="left"/>
+      <w:pPr>
+        <w:tabs>
+          <w:tab w:val="num" w:pos="2160"/>
+        </w:tabs>
+        <w:ind w:left="2160" w:hanging="360"/>
+      </w:pPr>
+      <w:rPr>
+        <w:rFonts w:ascii="OpenSymbol" w:hAnsi="OpenSymbol" w:cs="OpenSymbol" w:hint="default"/>
+        <w:rFonts w:cs="OpenSymbol"/>
+      </w:rPr>
+    </w:lvl>
+    <w:lvl w:ilvl="5">
+      <w:start w:val="1"/>
+      <w:numFmt w:val="bullet"/>
+      <w:lvlText w:val="▪"/>
+      <w:lvlJc w:val="left"/>
+      <w:pPr>
+        <w:tabs>
+          <w:tab w:val="num" w:pos="2520"/>
+        </w:tabs>
+        <w:ind w:left="2520" w:hanging="360"/>
+      </w:pPr>
+      <w:rPr>
+        <w:rFonts w:ascii="OpenSymbol" w:hAnsi="OpenSymbol" w:cs="OpenSymbol" w:hint="default"/>
+        <w:rFonts w:cs="OpenSymbol"/>
+      </w:rPr>
+    </w:lvl>
+    <w:lvl w:ilvl="6">
+      <w:start w:val="1"/>
+      <w:numFmt w:val="bullet"/>
+      <w:lvlText w:val=""/>
+      <w:lvlJc w:val="left"/>
+      <w:pPr>
+        <w:tabs>
+          <w:tab w:val="num" w:pos="2880"/>
+        </w:tabs>
+        <w:ind w:left="2880" w:hanging="360"/>
+      </w:pPr>
+      <w:rPr>
+        <w:rFonts w:ascii="Symbol" w:hAnsi="Symbol" w:cs="Symbol" w:hint="default"/>
+        <w:rFonts w:cs="OpenSymbol"/>
+      </w:rPr>
+    </w:lvl>
+    <w:lvl w:ilvl="7">
+      <w:start w:val="1"/>
+      <w:numFmt w:val="bullet"/>
+      <w:lvlText w:val="◦"/>
+      <w:lvlJc w:val="left"/>
+      <w:pPr>
+        <w:tabs>
+          <w:tab w:val="num" w:pos="3240"/>
+        </w:tabs>
+        <w:ind w:left="3240" w:hanging="360"/>
+      </w:pPr>
+      <w:rPr>
+        <w:rFonts w:ascii="OpenSymbol" w:hAnsi="OpenSymbol" w:cs="OpenSymbol" w:hint="default"/>
+        <w:rFonts w:cs="OpenSymbol"/>
+      </w:rPr>
+    </w:lvl>
+    <w:lvl w:ilvl="8">
+      <w:start w:val="1"/>
+      <w:numFmt w:val="bullet"/>
+      <w:lvlText w:val="▪"/>
+      <w:lvlJc w:val="left"/>
+      <w:pPr>
+        <w:tabs>
+          <w:tab w:val="num" w:pos="3600"/>
+        </w:tabs>
+        <w:ind w:left="3600" w:hanging="360"/>
+      </w:pPr>
+      <w:rPr>
+        <w:rFonts w:ascii="OpenSymbol" w:hAnsi="OpenSymbol" w:cs="OpenSymbol" w:hint="default"/>
+        <w:rFonts w:cs="OpenSymbol"/>
+      </w:rPr>
+    </w:lvl>
+  </w:abstractNum>
+  <w:abstractNum w:abstractNumId="6">
     <w:lvl w:ilvl="0">
       <w:start w:val="1"/>
       <w:numFmt w:val="none"/>
@@ -875,6 +1424,12 @@
   </w:num>
   <w:num w:numId="4">
     <w:abstractNumId w:val="4"/>
+  </w:num>
+  <w:num w:numId="5">
+    <w:abstractNumId w:val="5"/>
+  </w:num>
+  <w:num w:numId="6">
+    <w:abstractNumId w:val="6"/>
   </w:num>
 </w:numbering>
 </file>
@@ -1489,6 +2044,404 @@
       <w:szCs w:val="32"/>
     </w:rPr>
   </w:style>
+  <w:style w:type="character" w:styleId="ListLabel23">
+    <w:name w:val="ListLabel 23"/>
+    <w:qFormat/>
+    <w:rPr>
+      <w:rFonts w:cs=""/>
+      <w:sz w:val="32"/>
+    </w:rPr>
+  </w:style>
+  <w:style w:type="character" w:styleId="ListLabel24">
+    <w:name w:val="ListLabel 24"/>
+    <w:qFormat/>
+    <w:rPr>
+      <w:rFonts w:cs="Courier New"/>
+    </w:rPr>
+  </w:style>
+  <w:style w:type="character" w:styleId="ListLabel25">
+    <w:name w:val="ListLabel 25"/>
+    <w:qFormat/>
+    <w:rPr>
+      <w:rFonts w:cs="Wingdings"/>
+    </w:rPr>
+  </w:style>
+  <w:style w:type="character" w:styleId="ListLabel26">
+    <w:name w:val="ListLabel 26"/>
+    <w:qFormat/>
+    <w:rPr>
+      <w:rFonts w:cs="Symbol"/>
+    </w:rPr>
+  </w:style>
+  <w:style w:type="character" w:styleId="ListLabel27">
+    <w:name w:val="ListLabel 27"/>
+    <w:qFormat/>
+    <w:rPr>
+      <w:rFonts w:cs="Courier New"/>
+    </w:rPr>
+  </w:style>
+  <w:style w:type="character" w:styleId="ListLabel28">
+    <w:name w:val="ListLabel 28"/>
+    <w:qFormat/>
+    <w:rPr>
+      <w:rFonts w:cs="Wingdings"/>
+    </w:rPr>
+  </w:style>
+  <w:style w:type="character" w:styleId="ListLabel29">
+    <w:name w:val="ListLabel 29"/>
+    <w:qFormat/>
+    <w:rPr>
+      <w:rFonts w:cs="Symbol"/>
+    </w:rPr>
+  </w:style>
+  <w:style w:type="character" w:styleId="ListLabel30">
+    <w:name w:val="ListLabel 30"/>
+    <w:qFormat/>
+    <w:rPr>
+      <w:rFonts w:cs="Courier New"/>
+    </w:rPr>
+  </w:style>
+  <w:style w:type="character" w:styleId="ListLabel31">
+    <w:name w:val="ListLabel 31"/>
+    <w:qFormat/>
+    <w:rPr>
+      <w:rFonts w:cs="Wingdings"/>
+    </w:rPr>
+  </w:style>
+  <w:style w:type="character" w:styleId="ListLabel32">
+    <w:name w:val="ListLabel 32"/>
+    <w:qFormat/>
+    <w:rPr>
+      <w:sz w:val="32"/>
+      <w:szCs w:val="32"/>
+    </w:rPr>
+  </w:style>
+  <w:style w:type="character" w:styleId="ListLabel33">
+    <w:name w:val="ListLabel 33"/>
+    <w:qFormat/>
+    <w:rPr>
+      <w:sz w:val="32"/>
+      <w:szCs w:val="32"/>
+    </w:rPr>
+  </w:style>
+  <w:style w:type="character" w:styleId="ListLabel34">
+    <w:name w:val="ListLabel 34"/>
+    <w:qFormat/>
+    <w:rPr>
+      <w:sz w:val="32"/>
+      <w:szCs w:val="32"/>
+    </w:rPr>
+  </w:style>
+  <w:style w:type="character" w:styleId="ListLabel35">
+    <w:name w:val="ListLabel 35"/>
+    <w:qFormat/>
+    <w:rPr>
+      <w:sz w:val="32"/>
+      <w:szCs w:val="32"/>
+    </w:rPr>
+  </w:style>
+  <w:style w:type="character" w:styleId="ListLabel36">
+    <w:name w:val="ListLabel 36"/>
+    <w:qFormat/>
+    <w:rPr>
+      <w:sz w:val="32"/>
+      <w:szCs w:val="32"/>
+    </w:rPr>
+  </w:style>
+  <w:style w:type="character" w:styleId="ListLabel37">
+    <w:name w:val="ListLabel 37"/>
+    <w:qFormat/>
+    <w:rPr>
+      <w:sz w:val="32"/>
+      <w:szCs w:val="32"/>
+    </w:rPr>
+  </w:style>
+  <w:style w:type="character" w:styleId="ListLabel38">
+    <w:name w:val="ListLabel 38"/>
+    <w:qFormat/>
+    <w:rPr>
+      <w:sz w:val="32"/>
+      <w:szCs w:val="32"/>
+    </w:rPr>
+  </w:style>
+  <w:style w:type="character" w:styleId="ListLabel39">
+    <w:name w:val="ListLabel 39"/>
+    <w:qFormat/>
+    <w:rPr>
+      <w:sz w:val="32"/>
+      <w:szCs w:val="32"/>
+    </w:rPr>
+  </w:style>
+  <w:style w:type="character" w:styleId="ListLabel40">
+    <w:name w:val="ListLabel 40"/>
+    <w:qFormat/>
+    <w:rPr>
+      <w:sz w:val="32"/>
+      <w:szCs w:val="32"/>
+    </w:rPr>
+  </w:style>
+  <w:style w:type="character" w:styleId="Bullets">
+    <w:name w:val="Bullets"/>
+    <w:qFormat/>
+    <w:rPr>
+      <w:rFonts w:ascii="OpenSymbol" w:hAnsi="OpenSymbol" w:eastAsia="OpenSymbol" w:cs="OpenSymbol"/>
+    </w:rPr>
+  </w:style>
+  <w:style w:type="character" w:styleId="ListLabel41">
+    <w:name w:val="ListLabel 41"/>
+    <w:qFormat/>
+    <w:rPr>
+      <w:rFonts w:cs="OpenSymbol"/>
+    </w:rPr>
+  </w:style>
+  <w:style w:type="character" w:styleId="ListLabel42">
+    <w:name w:val="ListLabel 42"/>
+    <w:qFormat/>
+    <w:rPr>
+      <w:rFonts w:cs="OpenSymbol"/>
+    </w:rPr>
+  </w:style>
+  <w:style w:type="character" w:styleId="ListLabel43">
+    <w:name w:val="ListLabel 43"/>
+    <w:qFormat/>
+    <w:rPr>
+      <w:rFonts w:cs="OpenSymbol"/>
+    </w:rPr>
+  </w:style>
+  <w:style w:type="character" w:styleId="ListLabel44">
+    <w:name w:val="ListLabel 44"/>
+    <w:qFormat/>
+    <w:rPr>
+      <w:rFonts w:cs="OpenSymbol"/>
+    </w:rPr>
+  </w:style>
+  <w:style w:type="character" w:styleId="ListLabel45">
+    <w:name w:val="ListLabel 45"/>
+    <w:qFormat/>
+    <w:rPr>
+      <w:rFonts w:cs="OpenSymbol"/>
+    </w:rPr>
+  </w:style>
+  <w:style w:type="character" w:styleId="ListLabel46">
+    <w:name w:val="ListLabel 46"/>
+    <w:qFormat/>
+    <w:rPr>
+      <w:rFonts w:cs="OpenSymbol"/>
+    </w:rPr>
+  </w:style>
+  <w:style w:type="character" w:styleId="ListLabel47">
+    <w:name w:val="ListLabel 47"/>
+    <w:qFormat/>
+    <w:rPr>
+      <w:rFonts w:cs="OpenSymbol"/>
+    </w:rPr>
+  </w:style>
+  <w:style w:type="character" w:styleId="ListLabel48">
+    <w:name w:val="ListLabel 48"/>
+    <w:qFormat/>
+    <w:rPr>
+      <w:rFonts w:cs="OpenSymbol"/>
+    </w:rPr>
+  </w:style>
+  <w:style w:type="character" w:styleId="ListLabel49">
+    <w:name w:val="ListLabel 49"/>
+    <w:qFormat/>
+    <w:rPr>
+      <w:rFonts w:cs="OpenSymbol"/>
+    </w:rPr>
+  </w:style>
+  <w:style w:type="character" w:styleId="ListLabel50">
+    <w:name w:val="ListLabel 50"/>
+    <w:qFormat/>
+    <w:rPr>
+      <w:rFonts w:ascii="Liberation Serif" w:hAnsi="Liberation Serif" w:cs="OpenSymbol"/>
+      <w:sz w:val="24"/>
+    </w:rPr>
+  </w:style>
+  <w:style w:type="character" w:styleId="ListLabel51">
+    <w:name w:val="ListLabel 51"/>
+    <w:qFormat/>
+    <w:rPr>
+      <w:rFonts w:cs="OpenSymbol"/>
+    </w:rPr>
+  </w:style>
+  <w:style w:type="character" w:styleId="ListLabel52">
+    <w:name w:val="ListLabel 52"/>
+    <w:qFormat/>
+    <w:rPr>
+      <w:rFonts w:cs="OpenSymbol"/>
+    </w:rPr>
+  </w:style>
+  <w:style w:type="character" w:styleId="ListLabel53">
+    <w:name w:val="ListLabel 53"/>
+    <w:qFormat/>
+    <w:rPr>
+      <w:rFonts w:cs="OpenSymbol"/>
+    </w:rPr>
+  </w:style>
+  <w:style w:type="character" w:styleId="ListLabel54">
+    <w:name w:val="ListLabel 54"/>
+    <w:qFormat/>
+    <w:rPr>
+      <w:rFonts w:cs="OpenSymbol"/>
+    </w:rPr>
+  </w:style>
+  <w:style w:type="character" w:styleId="ListLabel55">
+    <w:name w:val="ListLabel 55"/>
+    <w:qFormat/>
+    <w:rPr>
+      <w:rFonts w:cs="OpenSymbol"/>
+    </w:rPr>
+  </w:style>
+  <w:style w:type="character" w:styleId="ListLabel56">
+    <w:name w:val="ListLabel 56"/>
+    <w:qFormat/>
+    <w:rPr>
+      <w:rFonts w:cs="OpenSymbol"/>
+    </w:rPr>
+  </w:style>
+  <w:style w:type="character" w:styleId="ListLabel57">
+    <w:name w:val="ListLabel 57"/>
+    <w:qFormat/>
+    <w:rPr>
+      <w:rFonts w:cs="OpenSymbol"/>
+    </w:rPr>
+  </w:style>
+  <w:style w:type="character" w:styleId="ListLabel58">
+    <w:name w:val="ListLabel 58"/>
+    <w:qFormat/>
+    <w:rPr>
+      <w:rFonts w:cs="OpenSymbol"/>
+    </w:rPr>
+  </w:style>
+  <w:style w:type="character" w:styleId="ListLabel59">
+    <w:name w:val="ListLabel 59"/>
+    <w:qFormat/>
+    <w:rPr>
+      <w:rFonts w:ascii="Liberation Serif" w:hAnsi="Liberation Serif" w:cs="OpenSymbol"/>
+      <w:sz w:val="24"/>
+    </w:rPr>
+  </w:style>
+  <w:style w:type="character" w:styleId="ListLabel60">
+    <w:name w:val="ListLabel 60"/>
+    <w:qFormat/>
+    <w:rPr>
+      <w:rFonts w:cs="OpenSymbol"/>
+    </w:rPr>
+  </w:style>
+  <w:style w:type="character" w:styleId="ListLabel61">
+    <w:name w:val="ListLabel 61"/>
+    <w:qFormat/>
+    <w:rPr>
+      <w:rFonts w:cs="OpenSymbol"/>
+    </w:rPr>
+  </w:style>
+  <w:style w:type="character" w:styleId="ListLabel62">
+    <w:name w:val="ListLabel 62"/>
+    <w:qFormat/>
+    <w:rPr>
+      <w:rFonts w:cs="OpenSymbol"/>
+    </w:rPr>
+  </w:style>
+  <w:style w:type="character" w:styleId="ListLabel63">
+    <w:name w:val="ListLabel 63"/>
+    <w:qFormat/>
+    <w:rPr>
+      <w:rFonts w:cs="OpenSymbol"/>
+    </w:rPr>
+  </w:style>
+  <w:style w:type="character" w:styleId="ListLabel64">
+    <w:name w:val="ListLabel 64"/>
+    <w:qFormat/>
+    <w:rPr>
+      <w:rFonts w:cs="OpenSymbol"/>
+    </w:rPr>
+  </w:style>
+  <w:style w:type="character" w:styleId="ListLabel65">
+    <w:name w:val="ListLabel 65"/>
+    <w:qFormat/>
+    <w:rPr>
+      <w:rFonts w:cs="OpenSymbol"/>
+    </w:rPr>
+  </w:style>
+  <w:style w:type="character" w:styleId="ListLabel66">
+    <w:name w:val="ListLabel 66"/>
+    <w:qFormat/>
+    <w:rPr>
+      <w:rFonts w:cs="OpenSymbol"/>
+    </w:rPr>
+  </w:style>
+  <w:style w:type="character" w:styleId="ListLabel67">
+    <w:name w:val="ListLabel 67"/>
+    <w:qFormat/>
+    <w:rPr>
+      <w:rFonts w:cs="OpenSymbol"/>
+    </w:rPr>
+  </w:style>
+  <w:style w:type="character" w:styleId="ListLabel68">
+    <w:name w:val="ListLabel 68"/>
+    <w:qFormat/>
+    <w:rPr>
+      <w:rFonts w:ascii="Liberation Serif" w:hAnsi="Liberation Serif" w:cs="OpenSymbol"/>
+      <w:sz w:val="24"/>
+    </w:rPr>
+  </w:style>
+  <w:style w:type="character" w:styleId="ListLabel69">
+    <w:name w:val="ListLabel 69"/>
+    <w:qFormat/>
+    <w:rPr>
+      <w:rFonts w:cs="OpenSymbol"/>
+    </w:rPr>
+  </w:style>
+  <w:style w:type="character" w:styleId="ListLabel70">
+    <w:name w:val="ListLabel 70"/>
+    <w:qFormat/>
+    <w:rPr>
+      <w:rFonts w:cs="OpenSymbol"/>
+    </w:rPr>
+  </w:style>
+  <w:style w:type="character" w:styleId="ListLabel71">
+    <w:name w:val="ListLabel 71"/>
+    <w:qFormat/>
+    <w:rPr>
+      <w:rFonts w:cs="OpenSymbol"/>
+    </w:rPr>
+  </w:style>
+  <w:style w:type="character" w:styleId="ListLabel72">
+    <w:name w:val="ListLabel 72"/>
+    <w:qFormat/>
+    <w:rPr>
+      <w:rFonts w:cs="OpenSymbol"/>
+    </w:rPr>
+  </w:style>
+  <w:style w:type="character" w:styleId="ListLabel73">
+    <w:name w:val="ListLabel 73"/>
+    <w:qFormat/>
+    <w:rPr>
+      <w:rFonts w:cs="OpenSymbol"/>
+    </w:rPr>
+  </w:style>
+  <w:style w:type="character" w:styleId="ListLabel74">
+    <w:name w:val="ListLabel 74"/>
+    <w:qFormat/>
+    <w:rPr>
+      <w:rFonts w:cs="OpenSymbol"/>
+    </w:rPr>
+  </w:style>
+  <w:style w:type="character" w:styleId="ListLabel75">
+    <w:name w:val="ListLabel 75"/>
+    <w:qFormat/>
+    <w:rPr>
+      <w:rFonts w:cs="OpenSymbol"/>
+    </w:rPr>
+  </w:style>
+  <w:style w:type="character" w:styleId="ListLabel76">
+    <w:name w:val="ListLabel 76"/>
+    <w:qFormat/>
+    <w:rPr>
+      <w:rFonts w:cs="OpenSymbol"/>
+    </w:rPr>
+  </w:style>
   <w:style w:type="paragraph" w:styleId="Heading">
     <w:name w:val="Heading"/>
     <w:basedOn w:val="Normal"/>

</xml_diff>

<commit_message>
2 modified files and one new file
</commit_message>
<xml_diff>
--- a/Parkeren.docx
+++ b/Parkeren.docx
@@ -56,9 +56,9 @@
       </w:pPr>
       <w:r>
         <w:rPr>
-          <w:b/>
-          <w:bCs/>
-          <w:u w:val="none"/>
+          <w:rFonts w:ascii="Liberation Serif" w:hAnsi="Liberation Serif"/>
+          <w:sz w:val="24"/>
+          <w:szCs w:val="24"/>
         </w:rPr>
       </w:r>
     </w:p>
@@ -139,6 +139,7 @@
       <w:r>
         <w:rPr>
           <w:rStyle w:val="InternetLink"/>
+          <w:color w:val="00000A"/>
         </w:rPr>
         <w:t>www.prettigparkeren.nl/</w:t>
       </w:r>
@@ -159,6 +160,7 @@
         <w:r>
           <w:rPr>
             <w:rStyle w:val="InternetLink"/>
+            <w:color w:val="00000A"/>
           </w:rPr>
           <w:t>www.rotterdam.nl/wonen-leven/parkeren/</w:t>
         </w:r>
@@ -176,6 +178,7 @@
       <w:r>
         <w:rPr>
           <w:rStyle w:val="InternetLink"/>
+          <w:color w:val="00000A"/>
         </w:rPr>
         <w:t>parkereninrotterdam.nl</w:t>
       </w:r>
@@ -200,17 +203,7 @@
           <w:szCs w:val="24"/>
           <w:u w:val="none"/>
         </w:rPr>
-        <w:t xml:space="preserve">- </w:t>
-      </w:r>
-      <w:r>
-        <w:rPr>
-          <w:b/>
-          <w:bCs/>
-          <w:sz w:val="24"/>
-          <w:szCs w:val="24"/>
-          <w:u w:val="none"/>
-        </w:rPr>
-        <w:t>Parkeervergunning:</w:t>
+        <w:t>- Parkeervergunning:</w:t>
       </w:r>
     </w:p>
     <w:p>
@@ -385,16 +378,7 @@
           <w:sz w:val="24"/>
           <w:szCs w:val="24"/>
         </w:rPr>
-        <w:t xml:space="preserve">- </w:t>
-      </w:r>
-      <w:r>
-        <w:rPr>
-          <w:b/>
-          <w:bCs/>
-          <w:sz w:val="24"/>
-          <w:szCs w:val="24"/>
-        </w:rPr>
-        <w:t>Resetten pincode:</w:t>
+        <w:t>- Resetten pincode:</w:t>
       </w:r>
     </w:p>
     <w:p>
@@ -481,6 +465,7 @@
       </w:pPr>
       <w:r>
         <w:rPr>
+          <w:rFonts w:ascii="Liberation Serif" w:hAnsi="Liberation Serif"/>
           <w:sz w:val="24"/>
           <w:szCs w:val="24"/>
         </w:rPr>
@@ -658,12 +643,7 @@
     <w:p>
       <w:pPr>
         <w:pStyle w:val="Normal"/>
-        <w:rPr>
-          <w:rFonts w:ascii="FreeSans" w:hAnsi="FreeSans"/>
-          <w:i/>
-          <w:i/>
-          <w:iCs/>
-        </w:rPr>
+        <w:rPr/>
       </w:pPr>
       <w:r>
         <w:rPr>
@@ -673,6 +653,22 @@
           <w:szCs w:val="22"/>
         </w:rPr>
         <w:t>teruggave parkeergeld</w:t>
+      </w:r>
+    </w:p>
+    <w:p>
+      <w:pPr>
+        <w:pStyle w:val="Normal"/>
+        <w:rPr/>
+      </w:pPr>
+      <w:r>
+        <w:rPr>
+          <w:rFonts w:ascii="FreeSans" w:hAnsi="FreeSans"/>
+          <w:i/>
+          <w:iCs/>
+          <w:sz w:val="22"/>
+          <w:szCs w:val="22"/>
+        </w:rPr>
+        <w:t>overzicht openbare parkeergarages rotterdam</w:t>
       </w:r>
     </w:p>
     <w:p>
@@ -691,7 +687,15 @@
         </w:rPr>
       </w:pPr>
       <w:r>
-        <w:rPr/>
+        <w:rPr>
+          <w:rFonts w:ascii="FreeSans" w:hAnsi="FreeSans"/>
+          <w:b w:val="false"/>
+          <w:bCs w:val="false"/>
+          <w:i/>
+          <w:iCs/>
+          <w:sz w:val="22"/>
+          <w:szCs w:val="22"/>
+        </w:rPr>
       </w:r>
     </w:p>
     <w:p>
@@ -881,7 +885,15 @@
         </w:rPr>
       </w:pPr>
       <w:r>
-        <w:rPr/>
+        <w:rPr>
+          <w:rFonts w:ascii="FreeSans" w:hAnsi="FreeSans"/>
+          <w:b w:val="false"/>
+          <w:bCs w:val="false"/>
+          <w:i/>
+          <w:iCs/>
+          <w:sz w:val="22"/>
+          <w:szCs w:val="22"/>
+        </w:rPr>
       </w:r>
     </w:p>
     <w:p>
@@ -915,70 +927,52 @@
           <w:ilvl w:val="0"/>
           <w:numId w:val="5"/>
         </w:numPr>
+        <w:rPr/>
+      </w:pPr>
+      <w:r>
         <w:rPr>
           <w:sz w:val="30"/>
           <w:szCs w:val="30"/>
         </w:rPr>
-      </w:pPr>
-      <w:r>
-        <w:rPr>
-          <w:sz w:val="30"/>
-          <w:szCs w:val="30"/>
-        </w:rPr>
         <w:t>https://www.rotterdam.nl/parkerenonline (voor status)</w:t>
-      </w:r>
-    </w:p>
-    <w:p>
-      <w:pPr>
-        <w:pStyle w:val="Normal"/>
-        <w:rPr>
-          <w:sz w:val="30"/>
-          <w:szCs w:val="30"/>
-        </w:rPr>
-      </w:pPr>
-      <w:r>
-        <w:rPr>
-          <w:sz w:val="30"/>
-          <w:szCs w:val="30"/>
-        </w:rPr>
       </w:r>
     </w:p>
     <w:tbl>
       <w:tblPr>
         <w:tblW w:w="9072" w:type="dxa"/>
         <w:jc w:val="left"/>
-        <w:tblInd w:w="55" w:type="dxa"/>
+        <w:tblInd w:w="50" w:type="dxa"/>
         <w:tblBorders>
-          <w:top w:val="single" w:sz="2" w:space="0" w:color="000000"/>
-          <w:left w:val="single" w:sz="2" w:space="0" w:color="000000"/>
-          <w:bottom w:val="single" w:sz="2" w:space="0" w:color="000000"/>
-          <w:insideH w:val="single" w:sz="2" w:space="0" w:color="000000"/>
+          <w:top w:val="single" w:sz="2" w:space="0" w:color="000001"/>
+          <w:left w:val="single" w:sz="2" w:space="0" w:color="000001"/>
+          <w:bottom w:val="single" w:sz="2" w:space="0" w:color="000001"/>
+          <w:insideH w:val="single" w:sz="2" w:space="0" w:color="000001"/>
         </w:tblBorders>
         <w:tblCellMar>
           <w:top w:w="55" w:type="dxa"/>
-          <w:left w:w="54" w:type="dxa"/>
+          <w:left w:w="48" w:type="dxa"/>
           <w:bottom w:w="55" w:type="dxa"/>
           <w:right w:w="55" w:type="dxa"/>
         </w:tblCellMar>
       </w:tblPr>
       <w:tblGrid>
-        <w:gridCol w:w="3422"/>
-        <w:gridCol w:w="5650"/>
+        <w:gridCol w:w="4137"/>
+        <w:gridCol w:w="4934"/>
       </w:tblGrid>
       <w:tr>
         <w:trPr/>
         <w:tc>
           <w:tcPr>
-            <w:tcW w:w="3422" w:type="dxa"/>
+            <w:tcW w:w="4137" w:type="dxa"/>
             <w:tcBorders>
-              <w:top w:val="single" w:sz="2" w:space="0" w:color="000000"/>
-              <w:left w:val="single" w:sz="2" w:space="0" w:color="000000"/>
-              <w:bottom w:val="single" w:sz="2" w:space="0" w:color="000000"/>
-              <w:insideH w:val="single" w:sz="2" w:space="0" w:color="000000"/>
+              <w:top w:val="single" w:sz="2" w:space="0" w:color="000001"/>
+              <w:left w:val="single" w:sz="2" w:space="0" w:color="000001"/>
+              <w:bottom w:val="single" w:sz="2" w:space="0" w:color="000001"/>
+              <w:insideH w:val="single" w:sz="2" w:space="0" w:color="000001"/>
             </w:tcBorders>
             <w:shd w:fill="auto" w:val="clear"/>
             <w:tcMar>
-              <w:left w:w="54" w:type="dxa"/>
+              <w:left w:w="48" w:type="dxa"/>
             </w:tcMar>
           </w:tcPr>
           <w:p>
@@ -991,21 +985,31 @@
               <w:t>Wijkstallingsgarages en -terreinen</w:t>
             </w:r>
           </w:p>
+          <w:p>
+            <w:pPr>
+              <w:pStyle w:val="TableContents"/>
+              <w:rPr/>
+            </w:pPr>
+            <w:r>
+              <w:rPr/>
+              <w:t>goedkoper/voor bewoners in de buurt</w:t>
+            </w:r>
+          </w:p>
         </w:tc>
         <w:tc>
           <w:tcPr>
-            <w:tcW w:w="5650" w:type="dxa"/>
+            <w:tcW w:w="4934" w:type="dxa"/>
             <w:tcBorders>
-              <w:top w:val="single" w:sz="2" w:space="0" w:color="000000"/>
-              <w:left w:val="single" w:sz="2" w:space="0" w:color="000000"/>
-              <w:bottom w:val="single" w:sz="2" w:space="0" w:color="000000"/>
-              <w:right w:val="single" w:sz="2" w:space="0" w:color="000000"/>
-              <w:insideH w:val="single" w:sz="2" w:space="0" w:color="000000"/>
-              <w:insideV w:val="single" w:sz="2" w:space="0" w:color="000000"/>
+              <w:top w:val="single" w:sz="2" w:space="0" w:color="000001"/>
+              <w:left w:val="single" w:sz="2" w:space="0" w:color="000001"/>
+              <w:bottom w:val="single" w:sz="2" w:space="0" w:color="000001"/>
+              <w:right w:val="single" w:sz="2" w:space="0" w:color="000001"/>
+              <w:insideH w:val="single" w:sz="2" w:space="0" w:color="000001"/>
+              <w:insideV w:val="single" w:sz="2" w:space="0" w:color="000001"/>
             </w:tcBorders>
             <w:shd w:fill="auto" w:val="clear"/>
             <w:tcMar>
-              <w:left w:w="54" w:type="dxa"/>
+              <w:left w:w="48" w:type="dxa"/>
             </w:tcMar>
           </w:tcPr>
           <w:p>
@@ -1018,19 +1022,18 @@
               <w:t>Abonnement parkeergarages en -terreinen</w:t>
             </w:r>
           </w:p>
+          <w:p>
+            <w:pPr>
+              <w:pStyle w:val="TableContents"/>
+              <w:rPr/>
+            </w:pPr>
+            <w:r>
+              <w:rPr/>
+            </w:r>
+          </w:p>
         </w:tc>
       </w:tr>
     </w:tbl>
-    <w:p>
-      <w:pPr>
-        <w:pStyle w:val="Normal"/>
-        <w:spacing w:before="0" w:after="160"/>
-        <w:rPr/>
-      </w:pPr>
-      <w:r>
-        <w:rPr/>
-      </w:r>
-    </w:p>
     <w:p>
       <w:pPr>
         <w:pStyle w:val="Normal"/>
@@ -3366,6 +3369,262 @@
       <w:rFonts w:cs="OpenSymbol"/>
     </w:rPr>
   </w:style>
+  <w:style w:type="character" w:styleId="ListLabel149">
+    <w:name w:val="ListLabel 149"/>
+    <w:qFormat/>
+    <w:rPr>
+      <w:rFonts w:ascii="Liberation Serif" w:hAnsi="Liberation Serif" w:cs="OpenSymbol"/>
+      <w:sz w:val="24"/>
+    </w:rPr>
+  </w:style>
+  <w:style w:type="character" w:styleId="ListLabel150">
+    <w:name w:val="ListLabel 150"/>
+    <w:qFormat/>
+    <w:rPr>
+      <w:rFonts w:cs="OpenSymbol"/>
+    </w:rPr>
+  </w:style>
+  <w:style w:type="character" w:styleId="ListLabel151">
+    <w:name w:val="ListLabel 151"/>
+    <w:qFormat/>
+    <w:rPr>
+      <w:rFonts w:cs="OpenSymbol"/>
+    </w:rPr>
+  </w:style>
+  <w:style w:type="character" w:styleId="ListLabel152">
+    <w:name w:val="ListLabel 152"/>
+    <w:qFormat/>
+    <w:rPr>
+      <w:rFonts w:cs="OpenSymbol"/>
+    </w:rPr>
+  </w:style>
+  <w:style w:type="character" w:styleId="ListLabel153">
+    <w:name w:val="ListLabel 153"/>
+    <w:qFormat/>
+    <w:rPr>
+      <w:rFonts w:cs="OpenSymbol"/>
+    </w:rPr>
+  </w:style>
+  <w:style w:type="character" w:styleId="ListLabel154">
+    <w:name w:val="ListLabel 154"/>
+    <w:qFormat/>
+    <w:rPr>
+      <w:rFonts w:cs="OpenSymbol"/>
+    </w:rPr>
+  </w:style>
+  <w:style w:type="character" w:styleId="ListLabel155">
+    <w:name w:val="ListLabel 155"/>
+    <w:qFormat/>
+    <w:rPr>
+      <w:rFonts w:cs="OpenSymbol"/>
+    </w:rPr>
+  </w:style>
+  <w:style w:type="character" w:styleId="ListLabel156">
+    <w:name w:val="ListLabel 156"/>
+    <w:qFormat/>
+    <w:rPr>
+      <w:rFonts w:cs="OpenSymbol"/>
+    </w:rPr>
+  </w:style>
+  <w:style w:type="character" w:styleId="ListLabel157">
+    <w:name w:val="ListLabel 157"/>
+    <w:qFormat/>
+    <w:rPr>
+      <w:rFonts w:cs="OpenSymbol"/>
+    </w:rPr>
+  </w:style>
+  <w:style w:type="character" w:styleId="ListLabel158">
+    <w:name w:val="ListLabel 158"/>
+    <w:qFormat/>
+    <w:rPr>
+      <w:sz w:val="32"/>
+      <w:szCs w:val="32"/>
+    </w:rPr>
+  </w:style>
+  <w:style w:type="character" w:styleId="ListLabel159">
+    <w:name w:val="ListLabel 159"/>
+    <w:qFormat/>
+    <w:rPr>
+      <w:sz w:val="32"/>
+      <w:szCs w:val="32"/>
+    </w:rPr>
+  </w:style>
+  <w:style w:type="character" w:styleId="ListLabel160">
+    <w:name w:val="ListLabel 160"/>
+    <w:qFormat/>
+    <w:rPr>
+      <w:sz w:val="32"/>
+      <w:szCs w:val="32"/>
+    </w:rPr>
+  </w:style>
+  <w:style w:type="character" w:styleId="ListLabel161">
+    <w:name w:val="ListLabel 161"/>
+    <w:qFormat/>
+    <w:rPr>
+      <w:sz w:val="32"/>
+      <w:szCs w:val="32"/>
+    </w:rPr>
+  </w:style>
+  <w:style w:type="character" w:styleId="ListLabel162">
+    <w:name w:val="ListLabel 162"/>
+    <w:qFormat/>
+    <w:rPr>
+      <w:sz w:val="32"/>
+      <w:szCs w:val="32"/>
+    </w:rPr>
+  </w:style>
+  <w:style w:type="character" w:styleId="ListLabel163">
+    <w:name w:val="ListLabel 163"/>
+    <w:qFormat/>
+    <w:rPr>
+      <w:sz w:val="32"/>
+      <w:szCs w:val="32"/>
+    </w:rPr>
+  </w:style>
+  <w:style w:type="character" w:styleId="ListLabel164">
+    <w:name w:val="ListLabel 164"/>
+    <w:qFormat/>
+    <w:rPr>
+      <w:sz w:val="32"/>
+      <w:szCs w:val="32"/>
+    </w:rPr>
+  </w:style>
+  <w:style w:type="character" w:styleId="ListLabel165">
+    <w:name w:val="ListLabel 165"/>
+    <w:qFormat/>
+    <w:rPr>
+      <w:sz w:val="32"/>
+      <w:szCs w:val="32"/>
+    </w:rPr>
+  </w:style>
+  <w:style w:type="character" w:styleId="ListLabel166">
+    <w:name w:val="ListLabel 166"/>
+    <w:qFormat/>
+    <w:rPr>
+      <w:rFonts w:ascii="Liberation Serif" w:hAnsi="Liberation Serif" w:cs="OpenSymbol"/>
+      <w:sz w:val="24"/>
+    </w:rPr>
+  </w:style>
+  <w:style w:type="character" w:styleId="ListLabel167">
+    <w:name w:val="ListLabel 167"/>
+    <w:qFormat/>
+    <w:rPr>
+      <w:rFonts w:cs="OpenSymbol"/>
+    </w:rPr>
+  </w:style>
+  <w:style w:type="character" w:styleId="ListLabel168">
+    <w:name w:val="ListLabel 168"/>
+    <w:qFormat/>
+    <w:rPr>
+      <w:rFonts w:cs="OpenSymbol"/>
+    </w:rPr>
+  </w:style>
+  <w:style w:type="character" w:styleId="ListLabel169">
+    <w:name w:val="ListLabel 169"/>
+    <w:qFormat/>
+    <w:rPr>
+      <w:rFonts w:cs="OpenSymbol"/>
+    </w:rPr>
+  </w:style>
+  <w:style w:type="character" w:styleId="ListLabel170">
+    <w:name w:val="ListLabel 170"/>
+    <w:qFormat/>
+    <w:rPr>
+      <w:rFonts w:cs="OpenSymbol"/>
+    </w:rPr>
+  </w:style>
+  <w:style w:type="character" w:styleId="ListLabel171">
+    <w:name w:val="ListLabel 171"/>
+    <w:qFormat/>
+    <w:rPr>
+      <w:rFonts w:cs="OpenSymbol"/>
+    </w:rPr>
+  </w:style>
+  <w:style w:type="character" w:styleId="ListLabel172">
+    <w:name w:val="ListLabel 172"/>
+    <w:qFormat/>
+    <w:rPr>
+      <w:rFonts w:cs="OpenSymbol"/>
+    </w:rPr>
+  </w:style>
+  <w:style w:type="character" w:styleId="ListLabel173">
+    <w:name w:val="ListLabel 173"/>
+    <w:qFormat/>
+    <w:rPr>
+      <w:rFonts w:cs="OpenSymbol"/>
+    </w:rPr>
+  </w:style>
+  <w:style w:type="character" w:styleId="ListLabel174">
+    <w:name w:val="ListLabel 174"/>
+    <w:qFormat/>
+    <w:rPr>
+      <w:rFonts w:cs="OpenSymbol"/>
+    </w:rPr>
+  </w:style>
+  <w:style w:type="character" w:styleId="ListLabel175">
+    <w:name w:val="ListLabel 175"/>
+    <w:qFormat/>
+    <w:rPr>
+      <w:sz w:val="32"/>
+      <w:szCs w:val="32"/>
+    </w:rPr>
+  </w:style>
+  <w:style w:type="character" w:styleId="ListLabel176">
+    <w:name w:val="ListLabel 176"/>
+    <w:qFormat/>
+    <w:rPr>
+      <w:sz w:val="32"/>
+      <w:szCs w:val="32"/>
+    </w:rPr>
+  </w:style>
+  <w:style w:type="character" w:styleId="ListLabel177">
+    <w:name w:val="ListLabel 177"/>
+    <w:qFormat/>
+    <w:rPr>
+      <w:sz w:val="32"/>
+      <w:szCs w:val="32"/>
+    </w:rPr>
+  </w:style>
+  <w:style w:type="character" w:styleId="ListLabel178">
+    <w:name w:val="ListLabel 178"/>
+    <w:qFormat/>
+    <w:rPr>
+      <w:sz w:val="32"/>
+      <w:szCs w:val="32"/>
+    </w:rPr>
+  </w:style>
+  <w:style w:type="character" w:styleId="ListLabel179">
+    <w:name w:val="ListLabel 179"/>
+    <w:qFormat/>
+    <w:rPr>
+      <w:sz w:val="32"/>
+      <w:szCs w:val="32"/>
+    </w:rPr>
+  </w:style>
+  <w:style w:type="character" w:styleId="ListLabel180">
+    <w:name w:val="ListLabel 180"/>
+    <w:qFormat/>
+    <w:rPr>
+      <w:sz w:val="32"/>
+      <w:szCs w:val="32"/>
+    </w:rPr>
+  </w:style>
+  <w:style w:type="character" w:styleId="ListLabel181">
+    <w:name w:val="ListLabel 181"/>
+    <w:qFormat/>
+    <w:rPr>
+      <w:sz w:val="32"/>
+      <w:szCs w:val="32"/>
+    </w:rPr>
+  </w:style>
+  <w:style w:type="character" w:styleId="ListLabel182">
+    <w:name w:val="ListLabel 182"/>
+    <w:qFormat/>
+    <w:rPr>
+      <w:sz w:val="32"/>
+      <w:szCs w:val="32"/>
+    </w:rPr>
+  </w:style>
   <w:style w:type="paragraph" w:styleId="Heading">
     <w:name w:val="Heading"/>
     <w:basedOn w:val="Normal"/>

</xml_diff>

<commit_message>
Changes to almost all files
</commit_message>
<xml_diff>
--- a/Parkeren.docx
+++ b/Parkeren.docx
@@ -84,7 +84,7 @@
       <w:r>
         <w:rPr>
           <w:rStyle w:val="InternetLink"/>
-          <w:color w:val="auto"/>
+          <w:color w:val="00000A"/>
           <w:u w:val="none"/>
         </w:rPr>
         <w:t>www.prettigparkeren.nl/ (tarieven)</w:t>
@@ -102,7 +102,7 @@
       <w:r>
         <w:rPr>
           <w:rStyle w:val="InternetLink"/>
-          <w:color w:val="auto"/>
+          <w:color w:val="00000A"/>
           <w:u w:val="none"/>
         </w:rPr>
         <w:t>www.rotterdam.nl/wonen-leven/parkeren/ (Parkeerzones)</w:t>
@@ -276,17 +276,35 @@
           <w:ilvl w:val="0"/>
           <w:numId w:val="2"/>
         </w:numPr>
-        <w:rPr>
-          <w:sz w:val="24"/>
-          <w:szCs w:val="24"/>
-        </w:rPr>
-      </w:pPr>
-      <w:r>
-        <w:rPr>
-          <w:sz w:val="24"/>
-          <w:szCs w:val="24"/>
-        </w:rPr>
-        <w:t>Internet (https://www.rotterdam.nl/loket/aanmelden-parkeren-bezoek/)</w:t>
+        <w:rPr/>
+      </w:pPr>
+      <w:r>
+        <w:rPr>
+          <w:sz w:val="24"/>
+          <w:szCs w:val="24"/>
+        </w:rPr>
+        <w:t xml:space="preserve">Internet </w:t>
+      </w:r>
+      <w:r>
+        <w:rPr>
+          <w:sz w:val="24"/>
+          <w:szCs w:val="24"/>
+        </w:rPr>
+        <w:t>(</w:t>
+      </w:r>
+      <w:r>
+        <w:rPr>
+          <w:sz w:val="24"/>
+          <w:szCs w:val="24"/>
+        </w:rPr>
+        <w:t>rotterdam.nl/aanmelden-parkeren-bezoek/)</w:t>
+      </w:r>
+      <w:r>
+        <w:rPr>
+          <w:sz w:val="24"/>
+          <w:szCs w:val="24"/>
+        </w:rPr>
+        <w:t xml:space="preserve"> -&gt; http://rbp.rotterdam.nl</w:t>
       </w:r>
     </w:p>
     <w:p>
@@ -408,9 +426,7 @@
           <w:ilvl w:val="0"/>
           <w:numId w:val="6"/>
         </w:numPr>
-        <w:rPr>
-          <w:rFonts w:ascii="Liberation Serif" w:hAnsi="Liberation Serif"/>
-        </w:rPr>
+        <w:rPr/>
       </w:pPr>
       <w:r>
         <w:rPr>
@@ -613,6 +629,28 @@
           <w:ilvl w:val="0"/>
           <w:numId w:val="6"/>
         </w:numPr>
+        <w:rPr/>
+      </w:pPr>
+      <w:r>
+        <w:rPr>
+          <w:rFonts w:ascii="Liberation Serif" w:hAnsi="Liberation Serif"/>
+          <w:b w:val="false"/>
+          <w:bCs w:val="false"/>
+          <w:i/>
+          <w:iCs/>
+          <w:sz w:val="22"/>
+          <w:szCs w:val="22"/>
+        </w:rPr>
+        <w:t>parkeervoorziening voor spoedeisende hulpverleners</w:t>
+      </w:r>
+    </w:p>
+    <w:p>
+      <w:pPr>
+        <w:pStyle w:val="Normal"/>
+        <w:numPr>
+          <w:ilvl w:val="0"/>
+          <w:numId w:val="6"/>
+        </w:numPr>
         <w:rPr>
           <w:i/>
           <w:i/>
@@ -629,54 +667,6 @@
           <w:szCs w:val="22"/>
         </w:rPr>
         <w:t>parkeren grote voertuigen</w:t>
-      </w:r>
-    </w:p>
-    <w:p>
-      <w:pPr>
-        <w:pStyle w:val="Normal"/>
-        <w:numPr>
-          <w:ilvl w:val="0"/>
-          <w:numId w:val="6"/>
-        </w:numPr>
-        <w:rPr>
-          <w:i/>
-          <w:i/>
-          <w:iCs/>
-          <w:sz w:val="22"/>
-          <w:szCs w:val="22"/>
-        </w:rPr>
-      </w:pPr>
-      <w:r>
-        <w:rPr>
-          <w:i/>
-          <w:iCs/>
-          <w:sz w:val="22"/>
-          <w:szCs w:val="22"/>
-        </w:rPr>
-        <w:t>parkeren sectoren</w:t>
-      </w:r>
-    </w:p>
-    <w:p>
-      <w:pPr>
-        <w:pStyle w:val="Normal"/>
-        <w:numPr>
-          <w:ilvl w:val="0"/>
-          <w:numId w:val="6"/>
-        </w:numPr>
-        <w:rPr>
-          <w:rFonts w:ascii="Liberation Serif" w:hAnsi="Liberation Serif"/>
-          <w:sz w:val="24"/>
-          <w:szCs w:val="24"/>
-        </w:rPr>
-      </w:pPr>
-      <w:r>
-        <w:rPr>
-          <w:i/>
-          <w:iCs/>
-          <w:sz w:val="22"/>
-          <w:szCs w:val="22"/>
-        </w:rPr>
-        <w:t>storing parkeren</w:t>
       </w:r>
     </w:p>
     <w:p>
@@ -695,6 +685,35 @@
           <w:sz w:val="22"/>
           <w:szCs w:val="22"/>
         </w:rPr>
+        <w:t>storing parkeren</w:t>
+      </w:r>
+      <w:r>
+        <w:rPr>
+          <w:rFonts w:ascii="Liberation Serif" w:hAnsi="Liberation Serif"/>
+          <w:i/>
+          <w:iCs/>
+          <w:sz w:val="24"/>
+          <w:szCs w:val="24"/>
+        </w:rPr>
+        <w:t xml:space="preserve"> / storing melding parkeergarage (en andere storingen)</w:t>
+      </w:r>
+    </w:p>
+    <w:p>
+      <w:pPr>
+        <w:pStyle w:val="Normal"/>
+        <w:numPr>
+          <w:ilvl w:val="0"/>
+          <w:numId w:val="6"/>
+        </w:numPr>
+        <w:rPr/>
+      </w:pPr>
+      <w:r>
+        <w:rPr>
+          <w:i/>
+          <w:iCs/>
+          <w:sz w:val="22"/>
+          <w:szCs w:val="22"/>
+        </w:rPr>
         <w:t>teruggave parkeergeld</w:t>
       </w:r>
     </w:p>
@@ -719,13 +738,7 @@
     <w:p>
       <w:pPr>
         <w:pStyle w:val="Normal"/>
-        <w:rPr>
-          <w:i w:val="false"/>
-          <w:i w:val="false"/>
-          <w:iCs w:val="false"/>
-          <w:sz w:val="24"/>
-          <w:szCs w:val="24"/>
-        </w:rPr>
+        <w:rPr/>
       </w:pPr>
       <w:r>
         <w:rPr>
@@ -739,18 +752,6 @@
         </w:rPr>
         <w:t>1. Tijdelijke parkeervergunning bedrijven</w:t>
       </w:r>
-    </w:p>
-    <w:p>
-      <w:pPr>
-        <w:pStyle w:val="Normal"/>
-        <w:rPr>
-          <w:i w:val="false"/>
-          <w:i w:val="false"/>
-          <w:iCs w:val="false"/>
-          <w:sz w:val="24"/>
-          <w:szCs w:val="24"/>
-        </w:rPr>
-      </w:pPr>
       <w:r>
         <w:rPr>
           <w:rFonts w:ascii="FreeSans" w:hAnsi="FreeSans"/>
@@ -761,7 +762,7 @@
           <w:sz w:val="24"/>
           <w:szCs w:val="24"/>
         </w:rPr>
-        <w:t>2. Ontheffing parkeerverbod</w:t>
+        <w:t xml:space="preserve"> (max 5x per jaar)</w:t>
       </w:r>
     </w:p>
     <w:p>
@@ -785,7 +786,7 @@
           <w:sz w:val="24"/>
           <w:szCs w:val="24"/>
         </w:rPr>
-        <w:t>3. Abonnement parkeergarage (maatwerk)</w:t>
+        <w:t>2. Ontheffing parkeerverbod</w:t>
       </w:r>
     </w:p>
     <w:p>
@@ -809,7 +810,7 @@
           <w:sz w:val="24"/>
           <w:szCs w:val="24"/>
         </w:rPr>
-        <w:t>4. Uitrijkaart of waardekaart (voor bezoekers)</w:t>
+        <w:t>3. Abonnement parkeergarage (maatwerk)</w:t>
       </w:r>
     </w:p>
     <w:p>
@@ -833,7 +834,7 @@
           <w:sz w:val="24"/>
           <w:szCs w:val="24"/>
         </w:rPr>
-        <w:t>5. Ontheffing milieuzone/ontheffing 's-Gravendijkwal</w:t>
+        <w:t>4. Uitrijkaart of waardekaart (voor bezoekers)</w:t>
       </w:r>
     </w:p>
     <w:p>
@@ -857,6 +858,30 @@
           <w:sz w:val="24"/>
           <w:szCs w:val="24"/>
         </w:rPr>
+        <w:t>5. Ontheffing milieuzone/ontheffing 's-Gravendijkwal</w:t>
+      </w:r>
+    </w:p>
+    <w:p>
+      <w:pPr>
+        <w:pStyle w:val="Normal"/>
+        <w:rPr>
+          <w:i w:val="false"/>
+          <w:i w:val="false"/>
+          <w:iCs w:val="false"/>
+          <w:sz w:val="24"/>
+          <w:szCs w:val="24"/>
+        </w:rPr>
+      </w:pPr>
+      <w:r>
+        <w:rPr>
+          <w:rFonts w:ascii="FreeSans" w:hAnsi="FreeSans"/>
+          <w:b w:val="false"/>
+          <w:bCs w:val="false"/>
+          <w:i w:val="false"/>
+          <w:iCs w:val="false"/>
+          <w:sz w:val="24"/>
+          <w:szCs w:val="24"/>
+        </w:rPr>
         <w:t>6. Registratie ontheffingen vrachtwagens Maasvlakte</w:t>
       </w:r>
     </w:p>
@@ -886,11 +911,17 @@
           <w:ilvl w:val="0"/>
           <w:numId w:val="5"/>
         </w:numPr>
-        <w:rPr/>
-      </w:pPr>
-      <w:r>
-        <w:rPr/>
-        <w:t>https://www.rotterdam.nl/wonen-leven/parkeren/</w:t>
+        <w:rPr>
+          <w:sz w:val="24"/>
+          <w:szCs w:val="24"/>
+        </w:rPr>
+      </w:pPr>
+      <w:r>
+        <w:rPr>
+          <w:sz w:val="24"/>
+          <w:szCs w:val="24"/>
+        </w:rPr>
+        <w:t>https://rotterdam.parkmobile.com</w:t>
       </w:r>
     </w:p>
     <w:p>
@@ -900,12 +931,15 @@
           <w:ilvl w:val="0"/>
           <w:numId w:val="5"/>
         </w:numPr>
-        <w:rPr/>
-      </w:pPr>
-      <w:r>
-        <w:rPr>
-          <w:sz w:val="30"/>
-          <w:szCs w:val="30"/>
+        <w:rPr>
+          <w:sz w:val="24"/>
+          <w:szCs w:val="24"/>
+        </w:rPr>
+      </w:pPr>
+      <w:r>
+        <w:rPr>
+          <w:sz w:val="24"/>
+          <w:szCs w:val="24"/>
         </w:rPr>
         <w:t>https://www.rotterdam.nl/parkerenonline (voor status)</w:t>
       </w:r>
@@ -914,7 +948,7 @@
       <w:tblPr>
         <w:tblW w:w="9072" w:type="dxa"/>
         <w:jc w:val="left"/>
-        <w:tblInd w:w="43" w:type="dxa"/>
+        <w:tblInd w:w="41" w:type="dxa"/>
         <w:tblBorders>
           <w:top w:val="single" w:sz="2" w:space="0" w:color="000001"/>
           <w:left w:val="single" w:sz="2" w:space="0" w:color="000001"/>
@@ -923,7 +957,7 @@
         </w:tblBorders>
         <w:tblCellMar>
           <w:top w:w="55" w:type="dxa"/>
-          <w:left w:w="39" w:type="dxa"/>
+          <w:left w:w="36" w:type="dxa"/>
           <w:bottom w:w="55" w:type="dxa"/>
           <w:right w:w="55" w:type="dxa"/>
         </w:tblCellMar>
@@ -945,7 +979,7 @@
             </w:tcBorders>
             <w:shd w:fill="auto" w:val="clear"/>
             <w:tcMar>
-              <w:left w:w="39" w:type="dxa"/>
+              <w:left w:w="36" w:type="dxa"/>
             </w:tcMar>
           </w:tcPr>
           <w:p>
@@ -982,7 +1016,7 @@
             </w:tcBorders>
             <w:shd w:fill="auto" w:val="clear"/>
             <w:tcMar>
-              <w:left w:w="39" w:type="dxa"/>
+              <w:left w:w="36" w:type="dxa"/>
             </w:tcMar>
           </w:tcPr>
           <w:p>
@@ -1697,6 +1731,8 @@
       </w:pPr>
       <w:rPr>
         <w:rFonts w:ascii="Symbol" w:hAnsi="Symbol" w:cs="Symbol" w:hint="default"/>
+        <w:sz w:val="24"/>
+        <w:b w:val="false"/>
         <w:rFonts w:cs="OpenSymbol"/>
       </w:rPr>
     </w:lvl>
@@ -4218,6 +4254,199 @@
       <w:szCs w:val="32"/>
     </w:rPr>
   </w:style>
+  <w:style w:type="character" w:styleId="ListLabel243">
+    <w:name w:val="ListLabel 243"/>
+    <w:qFormat/>
+    <w:rPr>
+      <w:rFonts w:ascii="Liberation Serif" w:hAnsi="Liberation Serif" w:cs="OpenSymbol"/>
+      <w:sz w:val="24"/>
+    </w:rPr>
+  </w:style>
+  <w:style w:type="character" w:styleId="ListLabel244">
+    <w:name w:val="ListLabel 244"/>
+    <w:qFormat/>
+    <w:rPr>
+      <w:rFonts w:cs="OpenSymbol"/>
+    </w:rPr>
+  </w:style>
+  <w:style w:type="character" w:styleId="ListLabel245">
+    <w:name w:val="ListLabel 245"/>
+    <w:qFormat/>
+    <w:rPr>
+      <w:rFonts w:cs="OpenSymbol"/>
+    </w:rPr>
+  </w:style>
+  <w:style w:type="character" w:styleId="ListLabel246">
+    <w:name w:val="ListLabel 246"/>
+    <w:qFormat/>
+    <w:rPr>
+      <w:rFonts w:cs="OpenSymbol"/>
+    </w:rPr>
+  </w:style>
+  <w:style w:type="character" w:styleId="ListLabel247">
+    <w:name w:val="ListLabel 247"/>
+    <w:qFormat/>
+    <w:rPr>
+      <w:rFonts w:cs="OpenSymbol"/>
+    </w:rPr>
+  </w:style>
+  <w:style w:type="character" w:styleId="ListLabel248">
+    <w:name w:val="ListLabel 248"/>
+    <w:qFormat/>
+    <w:rPr>
+      <w:rFonts w:cs="OpenSymbol"/>
+    </w:rPr>
+  </w:style>
+  <w:style w:type="character" w:styleId="ListLabel249">
+    <w:name w:val="ListLabel 249"/>
+    <w:qFormat/>
+    <w:rPr>
+      <w:rFonts w:cs="OpenSymbol"/>
+    </w:rPr>
+  </w:style>
+  <w:style w:type="character" w:styleId="ListLabel250">
+    <w:name w:val="ListLabel 250"/>
+    <w:qFormat/>
+    <w:rPr>
+      <w:rFonts w:cs="OpenSymbol"/>
+    </w:rPr>
+  </w:style>
+  <w:style w:type="character" w:styleId="ListLabel251">
+    <w:name w:val="ListLabel 251"/>
+    <w:qFormat/>
+    <w:rPr>
+      <w:rFonts w:cs="OpenSymbol"/>
+    </w:rPr>
+  </w:style>
+  <w:style w:type="character" w:styleId="ListLabel252">
+    <w:name w:val="ListLabel 252"/>
+    <w:qFormat/>
+    <w:rPr>
+      <w:sz w:val="32"/>
+      <w:szCs w:val="32"/>
+    </w:rPr>
+  </w:style>
+  <w:style w:type="character" w:styleId="ListLabel253">
+    <w:name w:val="ListLabel 253"/>
+    <w:qFormat/>
+    <w:rPr>
+      <w:sz w:val="32"/>
+      <w:szCs w:val="32"/>
+    </w:rPr>
+  </w:style>
+  <w:style w:type="character" w:styleId="ListLabel254">
+    <w:name w:val="ListLabel 254"/>
+    <w:qFormat/>
+    <w:rPr>
+      <w:sz w:val="32"/>
+      <w:szCs w:val="32"/>
+    </w:rPr>
+  </w:style>
+  <w:style w:type="character" w:styleId="ListLabel255">
+    <w:name w:val="ListLabel 255"/>
+    <w:qFormat/>
+    <w:rPr>
+      <w:sz w:val="32"/>
+      <w:szCs w:val="32"/>
+    </w:rPr>
+  </w:style>
+  <w:style w:type="character" w:styleId="ListLabel256">
+    <w:name w:val="ListLabel 256"/>
+    <w:qFormat/>
+    <w:rPr>
+      <w:sz w:val="32"/>
+      <w:szCs w:val="32"/>
+    </w:rPr>
+  </w:style>
+  <w:style w:type="character" w:styleId="ListLabel257">
+    <w:name w:val="ListLabel 257"/>
+    <w:qFormat/>
+    <w:rPr>
+      <w:sz w:val="32"/>
+      <w:szCs w:val="32"/>
+    </w:rPr>
+  </w:style>
+  <w:style w:type="character" w:styleId="ListLabel258">
+    <w:name w:val="ListLabel 258"/>
+    <w:qFormat/>
+    <w:rPr>
+      <w:sz w:val="32"/>
+      <w:szCs w:val="32"/>
+    </w:rPr>
+  </w:style>
+  <w:style w:type="character" w:styleId="ListLabel259">
+    <w:name w:val="ListLabel 259"/>
+    <w:qFormat/>
+    <w:rPr>
+      <w:sz w:val="32"/>
+      <w:szCs w:val="32"/>
+    </w:rPr>
+  </w:style>
+  <w:style w:type="character" w:styleId="ListLabel260">
+    <w:name w:val="ListLabel 260"/>
+    <w:qFormat/>
+    <w:rPr>
+      <w:rFonts w:ascii="Liberation Serif" w:hAnsi="Liberation Serif" w:cs="OpenSymbol"/>
+      <w:b w:val="false"/>
+      <w:sz w:val="24"/>
+    </w:rPr>
+  </w:style>
+  <w:style w:type="character" w:styleId="ListLabel261">
+    <w:name w:val="ListLabel 261"/>
+    <w:qFormat/>
+    <w:rPr>
+      <w:rFonts w:cs="OpenSymbol"/>
+    </w:rPr>
+  </w:style>
+  <w:style w:type="character" w:styleId="ListLabel262">
+    <w:name w:val="ListLabel 262"/>
+    <w:qFormat/>
+    <w:rPr>
+      <w:rFonts w:cs="OpenSymbol"/>
+    </w:rPr>
+  </w:style>
+  <w:style w:type="character" w:styleId="ListLabel263">
+    <w:name w:val="ListLabel 263"/>
+    <w:qFormat/>
+    <w:rPr>
+      <w:rFonts w:cs="OpenSymbol"/>
+    </w:rPr>
+  </w:style>
+  <w:style w:type="character" w:styleId="ListLabel264">
+    <w:name w:val="ListLabel 264"/>
+    <w:qFormat/>
+    <w:rPr>
+      <w:rFonts w:cs="OpenSymbol"/>
+    </w:rPr>
+  </w:style>
+  <w:style w:type="character" w:styleId="ListLabel265">
+    <w:name w:val="ListLabel 265"/>
+    <w:qFormat/>
+    <w:rPr>
+      <w:rFonts w:cs="OpenSymbol"/>
+    </w:rPr>
+  </w:style>
+  <w:style w:type="character" w:styleId="ListLabel266">
+    <w:name w:val="ListLabel 266"/>
+    <w:qFormat/>
+    <w:rPr>
+      <w:rFonts w:cs="OpenSymbol"/>
+    </w:rPr>
+  </w:style>
+  <w:style w:type="character" w:styleId="ListLabel267">
+    <w:name w:val="ListLabel 267"/>
+    <w:qFormat/>
+    <w:rPr>
+      <w:rFonts w:cs="OpenSymbol"/>
+    </w:rPr>
+  </w:style>
+  <w:style w:type="character" w:styleId="ListLabel268">
+    <w:name w:val="ListLabel 268"/>
+    <w:qFormat/>
+    <w:rPr>
+      <w:rFonts w:cs="OpenSymbol"/>
+    </w:rPr>
+  </w:style>
   <w:style w:type="paragraph" w:styleId="Heading">
     <w:name w:val="Heading"/>
     <w:basedOn w:val="Normal"/>

</xml_diff>